<commit_message>
Final updates to do Kama conversion with some documentation
</commit_message>
<xml_diff>
--- a/resources/tibtext-styled-tpl.docx
+++ b/resources/tibtext-styled-tpl.docx
@@ -2106,22 +2106,24 @@
     </w:p>
     <w:p>
       <w:pPr>
+        <w:pStyle w:val="Paragraph"/>
+        <w:rPr>
+          <w:lang w:bidi="bo-CN"/>
+        </w:rPr>
+      </w:pPr>
+      <w:bookmarkStart w:id="0" w:name="_GoBack"/>
+      <w:bookmarkEnd w:id="0"/>
+    </w:p>
+    <w:p>
+      <w:pPr>
         <w:pStyle w:val="Heading0Body"/>
+        <w:rPr>
+          <w:cs/>
+        </w:rPr>
       </w:pPr>
       <w:r>
         <w:t>Body</w:t>
       </w:r>
-    </w:p>
-    <w:p>
-      <w:pPr>
-        <w:pStyle w:val="Paragraph"/>
-        <w:rPr>
-          <w:cs/>
-          <w:lang w:bidi="bo-CN"/>
-        </w:rPr>
-      </w:pPr>
-      <w:bookmarkStart w:id="0" w:name="_GoBack"/>
-      <w:bookmarkEnd w:id="0"/>
     </w:p>
     <w:sectPr>
       <w:pgSz w:w="12240" w:h="15840"/>

</xml_diff>

<commit_message>
update to insert milestone and implementing command line for adding styles
</commit_message>
<xml_diff>
--- a/resources/tibtext-styled-tpl.docx
+++ b/resources/tibtext-styled-tpl.docx
@@ -2118,6 +2118,7 @@
       <w:pPr>
         <w:pStyle w:val="Heading0Body"/>
         <w:rPr>
+          <w:rStyle w:val="LineNumber"/>
           <w:cs/>
         </w:rPr>
       </w:pPr>
@@ -4680,7 +4681,10 @@
     <w:name w:val="line number"/>
     <w:aliases w:val="digital_d_2"/>
     <w:basedOn w:val="DefaultParagraphFont"/>
-    <w:rsid w:val="009969AE"/>
+    <w:rsid w:val="006D4EAE"/>
+    <w:rPr>
+      <w:vanish/>
+    </w:rPr>
   </w:style>
   <w:style w:type="paragraph" w:styleId="ListBullet2">
     <w:name w:val="List Bullet 2"/>

</xml_diff>

<commit_message>
Updates to make the conversion process more automatic
</commit_message>
<xml_diff>
--- a/resources/tibtext-styled-tpl.docx
+++ b/resources/tibtext-styled-tpl.docx
@@ -1,6 +1,6 @@
 
 <file path=word/document.xml><?xml version="1.0" encoding="utf-8"?>
-<w:document xmlns:wpc="http://schemas.microsoft.com/office/word/2010/wordprocessingCanvas" xmlns:cx="http://schemas.microsoft.com/office/drawing/2014/chartex" xmlns:cx1="http://schemas.microsoft.com/office/drawing/2015/9/8/chartex" xmlns:cx2="http://schemas.microsoft.com/office/drawing/2015/10/21/chartex" xmlns:cx3="http://schemas.microsoft.com/office/drawing/2016/5/9/chartex" xmlns:cx4="http://schemas.microsoft.com/office/drawing/2016/5/10/chartex" xmlns:cx5="http://schemas.microsoft.com/office/drawing/2016/5/11/chartex" xmlns:cx6="http://schemas.microsoft.com/office/drawing/2016/5/12/chartex" xmlns:cx7="http://schemas.microsoft.com/office/drawing/2016/5/13/chartex" xmlns:cx8="http://schemas.microsoft.com/office/drawing/2016/5/14/chartex" xmlns:mc="http://schemas.openxmlformats.org/markup-compatibility/2006" xmlns:aink="http://schemas.microsoft.com/office/drawing/2016/ink" xmlns:am3d="http://schemas.microsoft.com/office/drawing/2017/model3d" xmlns:o="urn:schemas-microsoft-com:office:office" xmlns:r="http://schemas.openxmlformats.org/officeDocument/2006/relationships" xmlns:m="http://schemas.openxmlformats.org/officeDocument/2006/math" xmlns:v="urn:schemas-microsoft-com:vml" xmlns:wp14="http://schemas.microsoft.com/office/word/2010/wordprocessingDrawing" xmlns:wp="http://schemas.openxmlformats.org/drawingml/2006/wordprocessingDrawing" xmlns:w10="urn:schemas-microsoft-com:office:word" xmlns:w="http://schemas.openxmlformats.org/wordprocessingml/2006/main" xmlns:w14="http://schemas.microsoft.com/office/word/2010/wordml" xmlns:w15="http://schemas.microsoft.com/office/word/2012/wordml" xmlns:w16cid="http://schemas.microsoft.com/office/word/2016/wordml/cid" xmlns:w16se="http://schemas.microsoft.com/office/word/2015/wordml/symex" xmlns:wpg="http://schemas.microsoft.com/office/word/2010/wordprocessingGroup" xmlns:wpi="http://schemas.microsoft.com/office/word/2010/wordprocessingInk" xmlns:wne="http://schemas.microsoft.com/office/word/2006/wordml" xmlns:wps="http://schemas.microsoft.com/office/word/2010/wordprocessingShape" mc:Ignorable="w14 w15 w16se w16cid wp14">
+<w:document xmlns:wpc="http://schemas.microsoft.com/office/word/2010/wordprocessingCanvas" xmlns:cx="http://schemas.microsoft.com/office/drawing/2014/chartex" xmlns:cx1="http://schemas.microsoft.com/office/drawing/2015/9/8/chartex" xmlns:cx2="http://schemas.microsoft.com/office/drawing/2015/10/21/chartex" xmlns:cx3="http://schemas.microsoft.com/office/drawing/2016/5/9/chartex" xmlns:cx4="http://schemas.microsoft.com/office/drawing/2016/5/10/chartex" xmlns:cx5="http://schemas.microsoft.com/office/drawing/2016/5/11/chartex" xmlns:cx6="http://schemas.microsoft.com/office/drawing/2016/5/12/chartex" xmlns:cx7="http://schemas.microsoft.com/office/drawing/2016/5/13/chartex" xmlns:cx8="http://schemas.microsoft.com/office/drawing/2016/5/14/chartex" xmlns:mc="http://schemas.openxmlformats.org/markup-compatibility/2006" xmlns:aink="http://schemas.microsoft.com/office/drawing/2016/ink" xmlns:am3d="http://schemas.microsoft.com/office/drawing/2017/model3d" xmlns:o="urn:schemas-microsoft-com:office:office" xmlns:r="http://schemas.openxmlformats.org/officeDocument/2006/relationships" xmlns:m="http://schemas.openxmlformats.org/officeDocument/2006/math" xmlns:v="urn:schemas-microsoft-com:vml" xmlns:wp14="http://schemas.microsoft.com/office/word/2010/wordprocessingDrawing" xmlns:wp="http://schemas.openxmlformats.org/drawingml/2006/wordprocessingDrawing" xmlns:w10="urn:schemas-microsoft-com:office:word" xmlns:w="http://schemas.openxmlformats.org/wordprocessingml/2006/main" xmlns:w14="http://schemas.microsoft.com/office/word/2010/wordml" xmlns:w15="http://schemas.microsoft.com/office/word/2012/wordml" xmlns:w16cex="http://schemas.microsoft.com/office/word/2018/wordml/cex" xmlns:w16cid="http://schemas.microsoft.com/office/word/2016/wordml/cid" xmlns:w16="http://schemas.microsoft.com/office/word/2018/wordml" xmlns:w16se="http://schemas.microsoft.com/office/word/2015/wordml/symex" xmlns:wpg="http://schemas.microsoft.com/office/word/2010/wordprocessingGroup" xmlns:wpi="http://schemas.microsoft.com/office/word/2010/wordprocessingInk" xmlns:wne="http://schemas.microsoft.com/office/word/2006/wordml" xmlns:wps="http://schemas.microsoft.com/office/word/2010/wordprocessingShape" mc:Ignorable="w14 w15 w16se w16cid w16 w16cex wp14">
   <w:body>
     <w:tbl>
       <w:tblPr>
@@ -546,8 +546,6 @@
             </w:pPr>
           </w:p>
         </w:tc>
-        <w:bookmarkStart w:id="0" w:name="_GoBack"/>
-        <w:bookmarkEnd w:id="0"/>
       </w:tr>
       <w:tr>
         <w:tc>
@@ -2060,7 +2058,6 @@
       <w:pPr>
         <w:pStyle w:val="Heading0Body"/>
         <w:rPr>
-          <w:rStyle w:val="LineNumber"/>
           <w:cs/>
         </w:rPr>
       </w:pPr>
@@ -2079,8 +2076,59 @@
 </file>
 
 <file path=word/numbering.xml><?xml version="1.0" encoding="utf-8"?>
-<w:numbering xmlns:wpc="http://schemas.microsoft.com/office/word/2010/wordprocessingCanvas" xmlns:cx="http://schemas.microsoft.com/office/drawing/2014/chartex" xmlns:cx1="http://schemas.microsoft.com/office/drawing/2015/9/8/chartex" xmlns:cx2="http://schemas.microsoft.com/office/drawing/2015/10/21/chartex" xmlns:cx3="http://schemas.microsoft.com/office/drawing/2016/5/9/chartex" xmlns:cx4="http://schemas.microsoft.com/office/drawing/2016/5/10/chartex" xmlns:cx5="http://schemas.microsoft.com/office/drawing/2016/5/11/chartex" xmlns:cx6="http://schemas.microsoft.com/office/drawing/2016/5/12/chartex" xmlns:cx7="http://schemas.microsoft.com/office/drawing/2016/5/13/chartex" xmlns:cx8="http://schemas.microsoft.com/office/drawing/2016/5/14/chartex" xmlns:mc="http://schemas.openxmlformats.org/markup-compatibility/2006" xmlns:aink="http://schemas.microsoft.com/office/drawing/2016/ink" xmlns:am3d="http://schemas.microsoft.com/office/drawing/2017/model3d" xmlns:o="urn:schemas-microsoft-com:office:office" xmlns:r="http://schemas.openxmlformats.org/officeDocument/2006/relationships" xmlns:m="http://schemas.openxmlformats.org/officeDocument/2006/math" xmlns:v="urn:schemas-microsoft-com:vml" xmlns:wp14="http://schemas.microsoft.com/office/word/2010/wordprocessingDrawing" xmlns:wp="http://schemas.openxmlformats.org/drawingml/2006/wordprocessingDrawing" xmlns:w10="urn:schemas-microsoft-com:office:word" xmlns:w="http://schemas.openxmlformats.org/wordprocessingml/2006/main" xmlns:w14="http://schemas.microsoft.com/office/word/2010/wordml" xmlns:w15="http://schemas.microsoft.com/office/word/2012/wordml" xmlns:w16cid="http://schemas.microsoft.com/office/word/2016/wordml/cid" xmlns:w16se="http://schemas.microsoft.com/office/word/2015/wordml/symex" xmlns:wpg="http://schemas.microsoft.com/office/word/2010/wordprocessingGroup" xmlns:wpi="http://schemas.microsoft.com/office/word/2010/wordprocessingInk" xmlns:wne="http://schemas.microsoft.com/office/word/2006/wordml" xmlns:wps="http://schemas.microsoft.com/office/word/2010/wordprocessingShape" mc:Ignorable="w14 w15 w16se w16cid wp14">
+<w:numbering xmlns:wpc="http://schemas.microsoft.com/office/word/2010/wordprocessingCanvas" xmlns:cx="http://schemas.microsoft.com/office/drawing/2014/chartex" xmlns:cx1="http://schemas.microsoft.com/office/drawing/2015/9/8/chartex" xmlns:cx2="http://schemas.microsoft.com/office/drawing/2015/10/21/chartex" xmlns:cx3="http://schemas.microsoft.com/office/drawing/2016/5/9/chartex" xmlns:cx4="http://schemas.microsoft.com/office/drawing/2016/5/10/chartex" xmlns:cx5="http://schemas.microsoft.com/office/drawing/2016/5/11/chartex" xmlns:cx6="http://schemas.microsoft.com/office/drawing/2016/5/12/chartex" xmlns:cx7="http://schemas.microsoft.com/office/drawing/2016/5/13/chartex" xmlns:cx8="http://schemas.microsoft.com/office/drawing/2016/5/14/chartex" xmlns:mc="http://schemas.openxmlformats.org/markup-compatibility/2006" xmlns:aink="http://schemas.microsoft.com/office/drawing/2016/ink" xmlns:am3d="http://schemas.microsoft.com/office/drawing/2017/model3d" xmlns:o="urn:schemas-microsoft-com:office:office" xmlns:r="http://schemas.openxmlformats.org/officeDocument/2006/relationships" xmlns:m="http://schemas.openxmlformats.org/officeDocument/2006/math" xmlns:v="urn:schemas-microsoft-com:vml" xmlns:wp14="http://schemas.microsoft.com/office/word/2010/wordprocessingDrawing" xmlns:wp="http://schemas.openxmlformats.org/drawingml/2006/wordprocessingDrawing" xmlns:w10="urn:schemas-microsoft-com:office:word" xmlns:w="http://schemas.openxmlformats.org/wordprocessingml/2006/main" xmlns:w14="http://schemas.microsoft.com/office/word/2010/wordml" xmlns:w15="http://schemas.microsoft.com/office/word/2012/wordml" xmlns:w16cex="http://schemas.microsoft.com/office/word/2018/wordml/cex" xmlns:w16cid="http://schemas.microsoft.com/office/word/2016/wordml/cid" xmlns:w16="http://schemas.microsoft.com/office/word/2018/wordml" xmlns:w16se="http://schemas.microsoft.com/office/word/2015/wordml/symex" xmlns:wpg="http://schemas.microsoft.com/office/word/2010/wordprocessingGroup" xmlns:wpi="http://schemas.microsoft.com/office/word/2010/wordprocessingInk" xmlns:wne="http://schemas.microsoft.com/office/word/2006/wordml" xmlns:wps="http://schemas.microsoft.com/office/word/2010/wordprocessingShape" mc:Ignorable="w14 w15 w16se w16cid w16 w16cex wp14">
   <w:abstractNum w:abstractNumId="0" w15:restartNumberingAfterBreak="0">
+    <w:nsid w:val="FFFFFF7C"/>
+    <w:multiLevelType w:val="singleLevel"/>
+    <w:tmpl w:val="708C1898"/>
+    <w:lvl w:ilvl="0">
+      <w:start w:val="1"/>
+      <w:numFmt w:val="decimal"/>
+      <w:lvlText w:val="%1."/>
+      <w:lvlJc w:val="left"/>
+      <w:pPr>
+        <w:tabs>
+          <w:tab w:val="num" w:pos="1800"/>
+        </w:tabs>
+        <w:ind w:left="1800" w:hanging="360"/>
+      </w:pPr>
+    </w:lvl>
+  </w:abstractNum>
+  <w:abstractNum w:abstractNumId="1" w15:restartNumberingAfterBreak="0">
+    <w:nsid w:val="FFFFFF7D"/>
+    <w:multiLevelType w:val="singleLevel"/>
+    <w:tmpl w:val="D7AEE30E"/>
+    <w:lvl w:ilvl="0">
+      <w:start w:val="1"/>
+      <w:numFmt w:val="decimal"/>
+      <w:lvlText w:val="%1."/>
+      <w:lvlJc w:val="left"/>
+      <w:pPr>
+        <w:tabs>
+          <w:tab w:val="num" w:pos="1440"/>
+        </w:tabs>
+        <w:ind w:left="1440" w:hanging="360"/>
+      </w:pPr>
+    </w:lvl>
+  </w:abstractNum>
+  <w:abstractNum w:abstractNumId="2" w15:restartNumberingAfterBreak="0">
+    <w:nsid w:val="FFFFFF7E"/>
+    <w:multiLevelType w:val="singleLevel"/>
+    <w:tmpl w:val="3FBA19CA"/>
+    <w:lvl w:ilvl="0">
+      <w:start w:val="1"/>
+      <w:numFmt w:val="decimal"/>
+      <w:lvlText w:val="%1."/>
+      <w:lvlJc w:val="left"/>
+      <w:pPr>
+        <w:tabs>
+          <w:tab w:val="num" w:pos="1080"/>
+        </w:tabs>
+        <w:ind w:left="1080" w:hanging="360"/>
+      </w:pPr>
+    </w:lvl>
+  </w:abstractNum>
+  <w:abstractNum w:abstractNumId="3" w15:restartNumberingAfterBreak="0">
     <w:nsid w:val="FFFFFF7F"/>
     <w:multiLevelType w:val="singleLevel"/>
     <w:tmpl w:val="E77C40E2"/>
@@ -2098,7 +2146,7 @@
       </w:rPr>
     </w:lvl>
   </w:abstractNum>
-  <w:abstractNum w:abstractNumId="1" w15:restartNumberingAfterBreak="0">
+  <w:abstractNum w:abstractNumId="4" w15:restartNumberingAfterBreak="0">
     <w:nsid w:val="FFFFFF80"/>
     <w:multiLevelType w:val="singleLevel"/>
     <w:tmpl w:val="959AD2E6"/>
@@ -2118,7 +2166,7 @@
       </w:rPr>
     </w:lvl>
   </w:abstractNum>
-  <w:abstractNum w:abstractNumId="2" w15:restartNumberingAfterBreak="0">
+  <w:abstractNum w:abstractNumId="5" w15:restartNumberingAfterBreak="0">
     <w:nsid w:val="FFFFFF81"/>
     <w:multiLevelType w:val="singleLevel"/>
     <w:tmpl w:val="2F44A142"/>
@@ -2138,7 +2186,7 @@
       </w:rPr>
     </w:lvl>
   </w:abstractNum>
-  <w:abstractNum w:abstractNumId="3" w15:restartNumberingAfterBreak="0">
+  <w:abstractNum w:abstractNumId="6" w15:restartNumberingAfterBreak="0">
     <w:nsid w:val="FFFFFF82"/>
     <w:multiLevelType w:val="singleLevel"/>
     <w:tmpl w:val="9C607AA6"/>
@@ -2158,7 +2206,7 @@
       </w:rPr>
     </w:lvl>
   </w:abstractNum>
-  <w:abstractNum w:abstractNumId="4" w15:restartNumberingAfterBreak="0">
+  <w:abstractNum w:abstractNumId="7" w15:restartNumberingAfterBreak="0">
     <w:nsid w:val="FFFFFF83"/>
     <w:multiLevelType w:val="singleLevel"/>
     <w:tmpl w:val="FAC8859C"/>
@@ -2178,7 +2226,7 @@
       </w:rPr>
     </w:lvl>
   </w:abstractNum>
-  <w:abstractNum w:abstractNumId="5" w15:restartNumberingAfterBreak="0">
+  <w:abstractNum w:abstractNumId="8" w15:restartNumberingAfterBreak="0">
     <w:nsid w:val="FFFFFF88"/>
     <w:multiLevelType w:val="singleLevel"/>
     <w:tmpl w:val="8108AFDA"/>
@@ -2196,7 +2244,7 @@
       </w:rPr>
     </w:lvl>
   </w:abstractNum>
-  <w:abstractNum w:abstractNumId="6" w15:restartNumberingAfterBreak="0">
+  <w:abstractNum w:abstractNumId="9" w15:restartNumberingAfterBreak="0">
     <w:nsid w:val="FFFFFF89"/>
     <w:multiLevelType w:val="singleLevel"/>
     <w:tmpl w:val="C9E8494E"/>
@@ -2216,7 +2264,7 @@
       </w:rPr>
     </w:lvl>
   </w:abstractNum>
-  <w:abstractNum w:abstractNumId="7" w15:restartNumberingAfterBreak="0">
+  <w:abstractNum w:abstractNumId="10" w15:restartNumberingAfterBreak="0">
     <w:nsid w:val="088F09A0"/>
     <w:multiLevelType w:val="hybridMultilevel"/>
     <w:tmpl w:val="C0F65268"/>
@@ -2305,7 +2353,7 @@
       </w:pPr>
     </w:lvl>
   </w:abstractNum>
-  <w:abstractNum w:abstractNumId="8" w15:restartNumberingAfterBreak="0">
+  <w:abstractNum w:abstractNumId="11" w15:restartNumberingAfterBreak="0">
     <w:nsid w:val="0FD223C9"/>
     <w:multiLevelType w:val="hybridMultilevel"/>
     <w:tmpl w:val="904654A4"/>
@@ -2419,7 +2467,7 @@
       </w:rPr>
     </w:lvl>
   </w:abstractNum>
-  <w:abstractNum w:abstractNumId="9" w15:restartNumberingAfterBreak="0">
+  <w:abstractNum w:abstractNumId="12" w15:restartNumberingAfterBreak="0">
     <w:nsid w:val="2C4A5736"/>
     <w:multiLevelType w:val="hybridMultilevel"/>
     <w:tmpl w:val="7B8C3932"/>
@@ -2533,7 +2581,7 @@
       </w:rPr>
     </w:lvl>
   </w:abstractNum>
-  <w:abstractNum w:abstractNumId="10" w15:restartNumberingAfterBreak="0">
+  <w:abstractNum w:abstractNumId="13" w15:restartNumberingAfterBreak="0">
     <w:nsid w:val="42F27656"/>
     <w:multiLevelType w:val="hybridMultilevel"/>
     <w:tmpl w:val="A8F2BA94"/>
@@ -2647,7 +2695,7 @@
       </w:rPr>
     </w:lvl>
   </w:abstractNum>
-  <w:abstractNum w:abstractNumId="11" w15:restartNumberingAfterBreak="0">
+  <w:abstractNum w:abstractNumId="14" w15:restartNumberingAfterBreak="0">
     <w:nsid w:val="4CA21EC1"/>
     <w:multiLevelType w:val="singleLevel"/>
     <w:tmpl w:val="F7FE8302"/>
@@ -2665,7 +2713,7 @@
       </w:rPr>
     </w:lvl>
   </w:abstractNum>
-  <w:abstractNum w:abstractNumId="12" w15:restartNumberingAfterBreak="0">
+  <w:abstractNum w:abstractNumId="15" w15:restartNumberingAfterBreak="0">
     <w:nsid w:val="548A7803"/>
     <w:multiLevelType w:val="hybridMultilevel"/>
     <w:tmpl w:val="3AA07952"/>
@@ -2754,7 +2802,7 @@
       </w:pPr>
     </w:lvl>
   </w:abstractNum>
-  <w:abstractNum w:abstractNumId="13" w15:restartNumberingAfterBreak="0">
+  <w:abstractNum w:abstractNumId="16" w15:restartNumberingAfterBreak="0">
     <w:nsid w:val="76980473"/>
     <w:multiLevelType w:val="hybridMultilevel"/>
     <w:tmpl w:val="FC423A6E"/>
@@ -2868,7 +2916,7 @@
       </w:rPr>
     </w:lvl>
   </w:abstractNum>
-  <w:abstractNum w:abstractNumId="14" w15:restartNumberingAfterBreak="0">
+  <w:abstractNum w:abstractNumId="17" w15:restartNumberingAfterBreak="0">
     <w:nsid w:val="7AE5035A"/>
     <w:multiLevelType w:val="hybridMultilevel"/>
     <w:tmpl w:val="5E8478EE"/>
@@ -2983,145 +3031,154 @@
     </w:lvl>
   </w:abstractNum>
   <w:num w:numId="1">
+    <w:abstractNumId w:val="7"/>
+  </w:num>
+  <w:num w:numId="2">
+    <w:abstractNumId w:val="12"/>
+  </w:num>
+  <w:num w:numId="3">
+    <w:abstractNumId w:val="6"/>
+  </w:num>
+  <w:num w:numId="4">
+    <w:abstractNumId w:val="13"/>
+  </w:num>
+  <w:num w:numId="5">
+    <w:abstractNumId w:val="5"/>
+  </w:num>
+  <w:num w:numId="6">
+    <w:abstractNumId w:val="11"/>
+  </w:num>
+  <w:num w:numId="7">
     <w:abstractNumId w:val="4"/>
   </w:num>
-  <w:num w:numId="2">
+  <w:num w:numId="8">
+    <w:abstractNumId w:val="16"/>
+  </w:num>
+  <w:num w:numId="9">
     <w:abstractNumId w:val="9"/>
   </w:num>
-  <w:num w:numId="3">
+  <w:num w:numId="10">
+    <w:abstractNumId w:val="17"/>
+  </w:num>
+  <w:num w:numId="11">
     <w:abstractNumId w:val="3"/>
   </w:num>
-  <w:num w:numId="4">
+  <w:num w:numId="12">
+    <w:abstractNumId w:val="3"/>
+  </w:num>
+  <w:num w:numId="13">
+    <w:abstractNumId w:val="8"/>
+  </w:num>
+  <w:num w:numId="14">
     <w:abstractNumId w:val="10"/>
   </w:num>
-  <w:num w:numId="5">
-    <w:abstractNumId w:val="2"/>
+  <w:num w:numId="15">
+    <w:abstractNumId w:val="15"/>
   </w:num>
-  <w:num w:numId="6">
+  <w:num w:numId="16">
+    <w:abstractNumId w:val="12"/>
+  </w:num>
+  <w:num w:numId="17">
+    <w:abstractNumId w:val="13"/>
+  </w:num>
+  <w:num w:numId="18">
+    <w:abstractNumId w:val="11"/>
+  </w:num>
+  <w:num w:numId="19">
+    <w:abstractNumId w:val="16"/>
+  </w:num>
+  <w:num w:numId="20">
+    <w:abstractNumId w:val="17"/>
+  </w:num>
+  <w:num w:numId="21">
+    <w:abstractNumId w:val="3"/>
+  </w:num>
+  <w:num w:numId="22">
+    <w:abstractNumId w:val="10"/>
+  </w:num>
+  <w:num w:numId="23">
+    <w:abstractNumId w:val="15"/>
+  </w:num>
+  <w:num w:numId="24">
+    <w:abstractNumId w:val="13"/>
+  </w:num>
+  <w:num w:numId="25">
+    <w:abstractNumId w:val="3"/>
+  </w:num>
+  <w:num w:numId="26">
     <w:abstractNumId w:val="8"/>
   </w:num>
-  <w:num w:numId="7">
+  <w:num w:numId="27">
+    <w:abstractNumId w:val="14"/>
+  </w:num>
+  <w:num w:numId="28">
+    <w:abstractNumId w:val="17"/>
+  </w:num>
+  <w:num w:numId="29">
+    <w:abstractNumId w:val="3"/>
+  </w:num>
+  <w:num w:numId="30">
+    <w:abstractNumId w:val="8"/>
+  </w:num>
+  <w:num w:numId="31">
+    <w:abstractNumId w:val="14"/>
+  </w:num>
+  <w:num w:numId="32">
+    <w:abstractNumId w:val="17"/>
+  </w:num>
+  <w:num w:numId="33">
+    <w:abstractNumId w:val="17"/>
+  </w:num>
+  <w:num w:numId="34">
+    <w:abstractNumId w:val="17"/>
+  </w:num>
+  <w:num w:numId="35">
+    <w:abstractNumId w:val="12"/>
+  </w:num>
+  <w:num w:numId="36">
+    <w:abstractNumId w:val="13"/>
+  </w:num>
+  <w:num w:numId="37">
+    <w:abstractNumId w:val="11"/>
+  </w:num>
+  <w:num w:numId="38">
+    <w:abstractNumId w:val="16"/>
+  </w:num>
+  <w:num w:numId="39">
+    <w:abstractNumId w:val="8"/>
+  </w:num>
+  <w:num w:numId="40">
+    <w:abstractNumId w:val="3"/>
+  </w:num>
+  <w:num w:numId="41">
+    <w:abstractNumId w:val="14"/>
+  </w:num>
+  <w:num w:numId="42">
+    <w:abstractNumId w:val="8"/>
+  </w:num>
+  <w:num w:numId="43">
+    <w:abstractNumId w:val="3"/>
+  </w:num>
+  <w:num w:numId="44">
+    <w:abstractNumId w:val="14"/>
+  </w:num>
+  <w:num w:numId="45">
+    <w:abstractNumId w:val="12"/>
+  </w:num>
+  <w:num w:numId="46">
+    <w:abstractNumId w:val="0"/>
+  </w:num>
+  <w:num w:numId="47">
     <w:abstractNumId w:val="1"/>
   </w:num>
-  <w:num w:numId="8">
-    <w:abstractNumId w:val="13"/>
-  </w:num>
-  <w:num w:numId="9">
-    <w:abstractNumId w:val="6"/>
-  </w:num>
-  <w:num w:numId="10">
-    <w:abstractNumId w:val="14"/>
-  </w:num>
-  <w:num w:numId="11">
-    <w:abstractNumId w:val="0"/>
-  </w:num>
-  <w:num w:numId="12">
-    <w:abstractNumId w:val="0"/>
-  </w:num>
-  <w:num w:numId="13">
-    <w:abstractNumId w:val="5"/>
-  </w:num>
-  <w:num w:numId="14">
-    <w:abstractNumId w:val="7"/>
-  </w:num>
-  <w:num w:numId="15">
-    <w:abstractNumId w:val="12"/>
-  </w:num>
-  <w:num w:numId="16">
-    <w:abstractNumId w:val="9"/>
-  </w:num>
-  <w:num w:numId="17">
-    <w:abstractNumId w:val="10"/>
-  </w:num>
-  <w:num w:numId="18">
-    <w:abstractNumId w:val="8"/>
-  </w:num>
-  <w:num w:numId="19">
-    <w:abstractNumId w:val="13"/>
-  </w:num>
-  <w:num w:numId="20">
-    <w:abstractNumId w:val="14"/>
-  </w:num>
-  <w:num w:numId="21">
-    <w:abstractNumId w:val="0"/>
-  </w:num>
-  <w:num w:numId="22">
-    <w:abstractNumId w:val="7"/>
-  </w:num>
-  <w:num w:numId="23">
-    <w:abstractNumId w:val="12"/>
-  </w:num>
-  <w:num w:numId="24">
-    <w:abstractNumId w:val="10"/>
-  </w:num>
-  <w:num w:numId="25">
-    <w:abstractNumId w:val="0"/>
-  </w:num>
-  <w:num w:numId="26">
-    <w:abstractNumId w:val="5"/>
-  </w:num>
-  <w:num w:numId="27">
-    <w:abstractNumId w:val="11"/>
-  </w:num>
-  <w:num w:numId="28">
-    <w:abstractNumId w:val="14"/>
-  </w:num>
-  <w:num w:numId="29">
-    <w:abstractNumId w:val="0"/>
-  </w:num>
-  <w:num w:numId="30">
-    <w:abstractNumId w:val="5"/>
-  </w:num>
-  <w:num w:numId="31">
-    <w:abstractNumId w:val="11"/>
-  </w:num>
-  <w:num w:numId="32">
-    <w:abstractNumId w:val="14"/>
-  </w:num>
-  <w:num w:numId="33">
-    <w:abstractNumId w:val="14"/>
-  </w:num>
-  <w:num w:numId="34">
-    <w:abstractNumId w:val="14"/>
-  </w:num>
-  <w:num w:numId="35">
-    <w:abstractNumId w:val="9"/>
-  </w:num>
-  <w:num w:numId="36">
-    <w:abstractNumId w:val="10"/>
-  </w:num>
-  <w:num w:numId="37">
-    <w:abstractNumId w:val="8"/>
-  </w:num>
-  <w:num w:numId="38">
-    <w:abstractNumId w:val="13"/>
-  </w:num>
-  <w:num w:numId="39">
-    <w:abstractNumId w:val="5"/>
-  </w:num>
-  <w:num w:numId="40">
-    <w:abstractNumId w:val="0"/>
-  </w:num>
-  <w:num w:numId="41">
-    <w:abstractNumId w:val="11"/>
-  </w:num>
-  <w:num w:numId="42">
-    <w:abstractNumId w:val="5"/>
-  </w:num>
-  <w:num w:numId="43">
-    <w:abstractNumId w:val="0"/>
-  </w:num>
-  <w:num w:numId="44">
-    <w:abstractNumId w:val="11"/>
-  </w:num>
-  <w:num w:numId="45">
-    <w:abstractNumId w:val="9"/>
+  <w:num w:numId="48">
+    <w:abstractNumId w:val="2"/>
   </w:num>
 </w:numbering>
 </file>
 
 <file path=word/styles.xml><?xml version="1.0" encoding="utf-8"?>
-<w:styles xmlns:mc="http://schemas.openxmlformats.org/markup-compatibility/2006" xmlns:r="http://schemas.openxmlformats.org/officeDocument/2006/relationships" xmlns:w="http://schemas.openxmlformats.org/wordprocessingml/2006/main" xmlns:w14="http://schemas.microsoft.com/office/word/2010/wordml" xmlns:w15="http://schemas.microsoft.com/office/word/2012/wordml" xmlns:w16cid="http://schemas.microsoft.com/office/word/2016/wordml/cid" xmlns:w16se="http://schemas.microsoft.com/office/word/2015/wordml/symex" mc:Ignorable="w14 w15 w16se w16cid">
+<w:styles xmlns:mc="http://schemas.openxmlformats.org/markup-compatibility/2006" xmlns:r="http://schemas.openxmlformats.org/officeDocument/2006/relationships" xmlns:w="http://schemas.openxmlformats.org/wordprocessingml/2006/main" xmlns:w14="http://schemas.microsoft.com/office/word/2010/wordml" xmlns:w15="http://schemas.microsoft.com/office/word/2012/wordml" xmlns:w16cex="http://schemas.microsoft.com/office/word/2018/wordml/cex" xmlns:w16cid="http://schemas.microsoft.com/office/word/2016/wordml/cid" xmlns:w16="http://schemas.microsoft.com/office/word/2018/wordml" xmlns:w16se="http://schemas.microsoft.com/office/word/2015/wordml/symex" mc:Ignorable="w14 w15 w16se w16cid w16 w16cex">
   <w:docDefaults>
     <w:rPrDefault>
       <w:rPr>
@@ -3136,11 +3193,11 @@
   <w:latentStyles w:defLockedState="0" w:defUIPriority="99" w:defSemiHidden="0" w:defUnhideWhenUsed="0" w:defQFormat="0" w:count="376">
     <w:lsdException w:name="Normal" w:uiPriority="0" w:qFormat="1"/>
     <w:lsdException w:name="heading 1" w:uiPriority="9" w:qFormat="1"/>
-    <w:lsdException w:name="heading 2" w:semiHidden="1" w:uiPriority="9" w:unhideWhenUsed="1" w:qFormat="1"/>
-    <w:lsdException w:name="heading 3" w:semiHidden="1" w:uiPriority="9" w:unhideWhenUsed="1" w:qFormat="1"/>
-    <w:lsdException w:name="heading 4" w:semiHidden="1" w:uiPriority="9" w:unhideWhenUsed="1" w:qFormat="1"/>
-    <w:lsdException w:name="heading 5" w:semiHidden="1" w:uiPriority="9" w:unhideWhenUsed="1" w:qFormat="1"/>
-    <w:lsdException w:name="heading 6" w:semiHidden="1" w:uiPriority="9" w:unhideWhenUsed="1" w:qFormat="1"/>
+    <w:lsdException w:name="heading 2" w:semiHidden="1" w:uiPriority="0" w:unhideWhenUsed="1" w:qFormat="1"/>
+    <w:lsdException w:name="heading 3" w:semiHidden="1" w:uiPriority="0" w:unhideWhenUsed="1" w:qFormat="1"/>
+    <w:lsdException w:name="heading 4" w:semiHidden="1" w:uiPriority="0" w:unhideWhenUsed="1" w:qFormat="1"/>
+    <w:lsdException w:name="heading 5" w:semiHidden="1" w:uiPriority="0" w:unhideWhenUsed="1" w:qFormat="1"/>
+    <w:lsdException w:name="heading 6" w:semiHidden="1" w:uiPriority="0" w:unhideWhenUsed="1" w:qFormat="1"/>
     <w:lsdException w:name="heading 7" w:semiHidden="1" w:uiPriority="0" w:unhideWhenUsed="1" w:qFormat="1"/>
     <w:lsdException w:name="heading 8" w:semiHidden="1" w:uiPriority="0" w:unhideWhenUsed="1" w:qFormat="1"/>
     <w:lsdException w:name="heading 9" w:semiHidden="1" w:uiPriority="0" w:unhideWhenUsed="1" w:qFormat="1"/>
@@ -3239,6 +3296,7 @@
     <w:lsdException w:name="HTML Sample" w:semiHidden="1" w:unhideWhenUsed="1"/>
     <w:lsdException w:name="HTML Typewriter" w:semiHidden="1" w:unhideWhenUsed="1"/>
     <w:lsdException w:name="HTML Variable" w:semiHidden="1" w:unhideWhenUsed="1"/>
+    <w:lsdException w:name="Normal Table" w:semiHidden="1" w:unhideWhenUsed="1"/>
     <w:lsdException w:name="annotation subject" w:semiHidden="1" w:unhideWhenUsed="1"/>
     <w:lsdException w:name="No List" w:semiHidden="1" w:unhideWhenUsed="1"/>
     <w:lsdException w:name="Outline List 1" w:semiHidden="1" w:unhideWhenUsed="1"/>
@@ -3285,8 +3343,10 @@
     <w:lsdException w:name="Table Subtle 2" w:semiHidden="1" w:unhideWhenUsed="1"/>
     <w:lsdException w:name="Table Web 1" w:semiHidden="1" w:unhideWhenUsed="1"/>
     <w:lsdException w:name="Table Web 2" w:semiHidden="1" w:unhideWhenUsed="1"/>
+    <w:lsdException w:name="Table Web 3" w:semiHidden="1" w:unhideWhenUsed="1"/>
     <w:lsdException w:name="Balloon Text" w:semiHidden="1" w:unhideWhenUsed="1"/>
     <w:lsdException w:name="Table Grid" w:uiPriority="0"/>
+    <w:lsdException w:name="Table Theme" w:semiHidden="1" w:unhideWhenUsed="1"/>
     <w:lsdException w:name="Placeholder Text" w:semiHidden="1"/>
     <w:lsdException w:name="No Spacing" w:uiPriority="1" w:qFormat="1"/>
     <w:lsdException w:name="Light Shading" w:uiPriority="60"/>
@@ -3510,133 +3570,135 @@
   </w:latentStyles>
   <w:style w:type="paragraph" w:default="1" w:styleId="Normal">
     <w:name w:val="Normal"/>
+    <w:aliases w:val="n don't use"/>
+    <w:next w:val="Paragraph"/>
     <w:qFormat/>
-    <w:rsid w:val="00DC62AB"/>
-    <w:rPr>
-      <w:rFonts w:eastAsia="Times New Roman" w:cs="Times New Roman"/>
-      <w:lang w:bidi="hi-IN"/>
-    </w:rPr>
+    <w:rsid w:val="00631DE8"/>
   </w:style>
   <w:style w:type="paragraph" w:styleId="Heading1">
     <w:name w:val="heading 1"/>
+    <w:aliases w:val="1"/>
     <w:basedOn w:val="Normal"/>
-    <w:next w:val="Normal"/>
+    <w:next w:val="Paragraph"/>
     <w:link w:val="Heading1Char"/>
+    <w:autoRedefine/>
     <w:uiPriority w:val="9"/>
     <w:qFormat/>
-    <w:rsid w:val="00DC62AB"/>
+    <w:rsid w:val="00631DE8"/>
     <w:pPr>
       <w:keepNext/>
       <w:keepLines/>
-      <w:shd w:val="clear" w:color="auto" w:fill="ED7D31"/>
+      <w:shd w:val="clear" w:color="auto" w:fill="ED7D31" w:themeFill="accent2"/>
       <w:spacing w:before="240"/>
       <w:outlineLvl w:val="0"/>
     </w:pPr>
     <w:rPr>
+      <w:rFonts w:eastAsiaTheme="majorEastAsia"/>
       <w:b/>
-      <w:color w:val="000000"/>
+      <w:color w:val="000000" w:themeColor="text1"/>
       <w:sz w:val="28"/>
-      <w:szCs w:val="28"/>
     </w:rPr>
   </w:style>
   <w:style w:type="paragraph" w:styleId="Heading2">
     <w:name w:val="heading 2"/>
+    <w:aliases w:val="2"/>
     <w:basedOn w:val="Normal"/>
-    <w:next w:val="Normal"/>
+    <w:next w:val="Paragraph"/>
     <w:link w:val="Heading2Char"/>
-    <w:uiPriority w:val="9"/>
-    <w:unhideWhenUsed/>
+    <w:autoRedefine/>
     <w:qFormat/>
-    <w:rsid w:val="00DC62AB"/>
+    <w:rsid w:val="00631DE8"/>
     <w:pPr>
       <w:keepNext/>
-      <w:shd w:val="clear" w:color="auto" w:fill="F4B083"/>
-      <w:spacing w:before="360"/>
+      <w:shd w:val="clear" w:color="auto" w:fill="F4B083" w:themeFill="accent2" w:themeFillTint="99"/>
+      <w:spacing w:before="360" w:after="100" w:afterAutospacing="1" w:line="240" w:lineRule="atLeast"/>
       <w:outlineLvl w:val="1"/>
     </w:pPr>
     <w:rPr>
+      <w:rFonts w:eastAsia="Arial Unicode MS"/>
       <w:b/>
       <w:i/>
     </w:rPr>
   </w:style>
   <w:style w:type="paragraph" w:styleId="Heading3">
     <w:name w:val="heading 3"/>
+    <w:aliases w:val="3"/>
     <w:basedOn w:val="Normal"/>
-    <w:next w:val="Normal"/>
+    <w:next w:val="Paragraph"/>
     <w:link w:val="Heading3Char"/>
-    <w:uiPriority w:val="9"/>
-    <w:unhideWhenUsed/>
+    <w:autoRedefine/>
     <w:qFormat/>
-    <w:rsid w:val="00DC62AB"/>
+    <w:rsid w:val="00631DE8"/>
     <w:pPr>
       <w:keepNext/>
-      <w:shd w:val="clear" w:color="auto" w:fill="F7CBAC"/>
-      <w:spacing w:before="360"/>
+      <w:shd w:val="clear" w:color="auto" w:fill="F7CAAC" w:themeFill="accent2" w:themeFillTint="66"/>
+      <w:spacing w:before="360" w:line="240" w:lineRule="atLeast"/>
       <w:outlineLvl w:val="2"/>
     </w:pPr>
     <w:rPr>
+      <w:rFonts w:eastAsia="Arial Unicode MS"/>
       <w:b/>
       <w:i/>
     </w:rPr>
   </w:style>
   <w:style w:type="paragraph" w:styleId="Heading4">
     <w:name w:val="heading 4"/>
+    <w:aliases w:val="4"/>
     <w:basedOn w:val="Normal"/>
-    <w:next w:val="Normal"/>
+    <w:next w:val="Paragraph"/>
     <w:link w:val="Heading4Char"/>
-    <w:uiPriority w:val="9"/>
-    <w:unhideWhenUsed/>
+    <w:autoRedefine/>
     <w:qFormat/>
-    <w:rsid w:val="00DC62AB"/>
+    <w:rsid w:val="00631DE8"/>
     <w:pPr>
       <w:keepNext/>
-      <w:shd w:val="clear" w:color="auto" w:fill="FBE5D5"/>
-      <w:spacing w:before="360"/>
+      <w:shd w:val="clear" w:color="auto" w:fill="FBE4D5" w:themeFill="accent2" w:themeFillTint="33"/>
+      <w:spacing w:before="360" w:after="100" w:afterAutospacing="1" w:line="240" w:lineRule="atLeast"/>
       <w:outlineLvl w:val="3"/>
     </w:pPr>
     <w:rPr>
+      <w:rFonts w:eastAsia="Arial Unicode MS"/>
       <w:b/>
     </w:rPr>
   </w:style>
   <w:style w:type="paragraph" w:styleId="Heading5">
     <w:name w:val="heading 5"/>
-    <w:basedOn w:val="Normal"/>
-    <w:next w:val="Normal"/>
+    <w:aliases w:val="5"/>
+    <w:basedOn w:val="Paragraph"/>
+    <w:next w:val="Paragraph"/>
     <w:link w:val="Heading5Char"/>
-    <w:uiPriority w:val="9"/>
-    <w:unhideWhenUsed/>
+    <w:autoRedefine/>
     <w:qFormat/>
-    <w:rsid w:val="00DC62AB"/>
+    <w:rsid w:val="00631DE8"/>
     <w:pPr>
       <w:keepNext/>
-      <w:widowControl w:val="0"/>
-      <w:shd w:val="clear" w:color="auto" w:fill="A5A5A5"/>
-      <w:spacing w:before="360"/>
-      <w:ind w:firstLine="187"/>
-      <w:jc w:val="both"/>
+      <w:shd w:val="clear" w:color="auto" w:fill="A5A5A5" w:themeFill="accent3"/>
+      <w:spacing w:before="360" w:after="100" w:afterAutospacing="1" w:line="240" w:lineRule="atLeast"/>
       <w:outlineLvl w:val="4"/>
     </w:pPr>
     <w:rPr>
+      <w:rFonts w:eastAsia="Arial Unicode MS"/>
       <w:b/>
       <w:i/>
     </w:rPr>
   </w:style>
   <w:style w:type="paragraph" w:styleId="Heading6">
     <w:name w:val="heading 6"/>
+    <w:aliases w:val="6"/>
     <w:basedOn w:val="Normal"/>
-    <w:next w:val="Normal"/>
+    <w:next w:val="Paragraph"/>
     <w:link w:val="Heading6Char"/>
-    <w:uiPriority w:val="9"/>
-    <w:unhideWhenUsed/>
+    <w:autoRedefine/>
     <w:qFormat/>
-    <w:rsid w:val="00DC62AB"/>
+    <w:rsid w:val="00631DE8"/>
     <w:pPr>
       <w:keepNext/>
-      <w:shd w:val="clear" w:color="auto" w:fill="C9C9C9"/>
-      <w:spacing w:before="360"/>
+      <w:shd w:val="clear" w:color="auto" w:fill="C9C9C9" w:themeFill="accent3" w:themeFillTint="99"/>
+      <w:spacing w:before="360" w:after="100" w:afterAutospacing="1" w:line="240" w:lineRule="atLeast"/>
       <w:outlineLvl w:val="5"/>
     </w:pPr>
     <w:rPr>
+      <w:rFonts w:eastAsia="Arial Unicode MS"/>
       <w:i/>
     </w:rPr>
   </w:style>
@@ -3648,7 +3710,7 @@
     <w:link w:val="Heading7Char"/>
     <w:autoRedefine/>
     <w:qFormat/>
-    <w:rsid w:val="002919BE"/>
+    <w:rsid w:val="00631DE8"/>
     <w:pPr>
       <w:keepNext/>
       <w:shd w:val="clear" w:color="auto" w:fill="DBDBDB" w:themeFill="accent3" w:themeFillTint="66"/>
@@ -3669,7 +3731,7 @@
     <w:link w:val="Heading8Char"/>
     <w:autoRedefine/>
     <w:qFormat/>
-    <w:rsid w:val="002919BE"/>
+    <w:rsid w:val="00631DE8"/>
     <w:pPr>
       <w:keepNext/>
       <w:shd w:val="clear" w:color="auto" w:fill="EDEDED" w:themeFill="accent3" w:themeFillTint="33"/>
@@ -3691,7 +3753,7 @@
     <w:link w:val="Heading9Char"/>
     <w:autoRedefine/>
     <w:qFormat/>
-    <w:rsid w:val="00D708CF"/>
+    <w:rsid w:val="00631DE8"/>
     <w:pPr>
       <w:keepNext/>
       <w:shd w:val="clear" w:color="auto" w:fill="F2F2F2" w:themeFill="background1" w:themeFillShade="F2"/>
@@ -3706,9 +3768,8 @@
   <w:style w:type="character" w:default="1" w:styleId="DefaultParagraphFont">
     <w:name w:val="Default Paragraph Font"/>
     <w:uiPriority w:val="1"/>
-    <w:semiHidden/>
     <w:unhideWhenUsed/>
-    <w:rsid w:val="00DC62AB"/>
+    <w:rsid w:val="00631DE8"/>
   </w:style>
   <w:style w:type="table" w:default="1" w:styleId="TableNormal">
     <w:name w:val="Normal Table"/>
@@ -3730,12 +3791,12 @@
     <w:uiPriority w:val="99"/>
     <w:semiHidden/>
     <w:unhideWhenUsed/>
-    <w:rsid w:val="00DC62AB"/>
+    <w:rsid w:val="00631DE8"/>
   </w:style>
   <w:style w:type="character" w:customStyle="1" w:styleId="AddedbyEditor">
     <w:name w:val="Added by Editor"/>
     <w:aliases w:val="a_2"/>
-    <w:rsid w:val="00CD336A"/>
+    <w:rsid w:val="00631DE8"/>
     <w:rPr>
       <w:rFonts w:ascii="Times New Roman" w:hAnsi="Times New Roman" w:cs="Jomolhari-ID"/>
       <w:color w:val="FF0000"/>
@@ -3744,7 +3805,7 @@
   <w:style w:type="character" w:customStyle="1" w:styleId="Annotations">
     <w:name w:val="Annotations"/>
     <w:aliases w:val="a_3"/>
-    <w:rsid w:val="00CD336A"/>
+    <w:rsid w:val="00631DE8"/>
     <w:rPr>
       <w:rFonts w:ascii="Times New Roman Bold" w:hAnsi="Times New Roman Bold" w:cs="Jomolhari-ID"/>
       <w:b/>
@@ -3761,7 +3822,7 @@
     <w:name w:val="Page Number Print Edition"/>
     <w:aliases w:val="/"/>
     <w:basedOn w:val="DefaultParagraphFont"/>
-    <w:rsid w:val="000F6293"/>
+    <w:rsid w:val="00631DE8"/>
     <w:rPr>
       <w:b w:val="0"/>
       <w:i/>
@@ -3774,10 +3835,10 @@
     <w:aliases w:val="l_2"/>
     <w:basedOn w:val="Normal"/>
     <w:autoRedefine/>
-    <w:rsid w:val="00B83C0B"/>
+    <w:rsid w:val="00631DE8"/>
     <w:pPr>
       <w:numPr>
-        <w:numId w:val="43"/>
+        <w:numId w:val="11"/>
       </w:numPr>
       <w:adjustRightInd w:val="0"/>
       <w:snapToGrid w:val="0"/>
@@ -3792,7 +3853,7 @@
     <w:aliases w:val="c_3"/>
     <w:basedOn w:val="Normal"/>
     <w:autoRedefine/>
-    <w:rsid w:val="005A4FED"/>
+    <w:rsid w:val="00631DE8"/>
     <w:pPr>
       <w:tabs>
         <w:tab w:val="num" w:pos="360"/>
@@ -3807,7 +3868,7 @@
   <w:style w:type="character" w:customStyle="1" w:styleId="X-AuthorTibetan">
     <w:name w:val="X-Author Tibetan"/>
     <w:basedOn w:val="DefaultParagraphFont"/>
-    <w:rsid w:val="00E32274"/>
+    <w:rsid w:val="00631DE8"/>
     <w:rPr>
       <w:color w:val="993366"/>
     </w:rPr>
@@ -3817,10 +3878,10 @@
     <w:aliases w:val="l"/>
     <w:basedOn w:val="Normal"/>
     <w:autoRedefine/>
-    <w:rsid w:val="00B83C0B"/>
+    <w:rsid w:val="00631DE8"/>
     <w:pPr>
       <w:numPr>
-        <w:numId w:val="42"/>
+        <w:numId w:val="13"/>
       </w:numPr>
       <w:adjustRightInd w:val="0"/>
       <w:jc w:val="both"/>
@@ -3835,10 +3896,10 @@
     <w:basedOn w:val="Normal"/>
     <w:autoRedefine/>
     <w:qFormat/>
-    <w:rsid w:val="00B83C0B"/>
+    <w:rsid w:val="00631DE8"/>
     <w:pPr>
       <w:numPr>
-        <w:numId w:val="44"/>
+        <w:numId w:val="27"/>
       </w:numPr>
       <w:jc w:val="both"/>
     </w:pPr>
@@ -3850,22 +3911,19 @@
     <w:name w:val="page number"/>
     <w:aliases w:val="Digital_d"/>
     <w:basedOn w:val="DefaultParagraphFont"/>
-    <w:rsid w:val="00F932AA"/>
+    <w:rsid w:val="00631DE8"/>
   </w:style>
   <w:style w:type="paragraph" w:customStyle="1" w:styleId="SpeechParagraph">
     <w:name w:val="Speech Paragraph"/>
     <w:aliases w:val="+"/>
     <w:basedOn w:val="Normal"/>
     <w:autoRedefine/>
-    <w:rsid w:val="0087700E"/>
+    <w:rsid w:val="00631DE8"/>
     <w:pPr>
-      <w:spacing w:before="240"/>
-      <w:ind w:left="1080" w:firstLine="288"/>
       <w:jc w:val="both"/>
     </w:pPr>
     <w:rPr>
       <w:rFonts w:eastAsia="SimSun"/>
-      <w:color w:val="00B050"/>
     </w:rPr>
   </w:style>
   <w:style w:type="paragraph" w:customStyle="1" w:styleId="SpeechParagraphNested">
@@ -3873,9 +3931,10 @@
     <w:aliases w:val="+_3"/>
     <w:basedOn w:val="SpeechParagraph"/>
     <w:autoRedefine/>
-    <w:rsid w:val="0087700E"/>
+    <w:rsid w:val="00631DE8"/>
     <w:pPr>
-      <w:ind w:left="1440" w:right="864"/>
+      <w:spacing w:before="240"/>
+      <w:ind w:left="864" w:right="864" w:firstLine="1152"/>
     </w:pPr>
     <w:rPr>
       <w:rFonts w:eastAsia="Tibetan Machine Uni"/>
@@ -3884,12 +3943,12 @@
   <w:style w:type="character" w:customStyle="1" w:styleId="TitleinCitingOtherTexts">
     <w:name w:val="Title in Citing Other Texts"/>
     <w:aliases w:val="t_2"/>
-    <w:rsid w:val="00BE5C8F"/>
+    <w:rsid w:val="00631DE8"/>
     <w:rPr>
       <w:rFonts w:ascii="Times New Roman" w:hAnsi="Times New Roman" w:cs="Jomolhari-ID"/>
-      <w:b/>
-      <w:i/>
-      <w:color w:val="538135" w:themeColor="accent6" w:themeShade="BF"/>
+      <w:b w:val="0"/>
+      <w:i w:val="0"/>
+      <w:color w:val="ED7D31" w:themeColor="accent2"/>
       <w:sz w:val="24"/>
       <w:szCs w:val="24"/>
       <w:u w:val="none"/>
@@ -3899,7 +3958,7 @@
   <w:style w:type="character" w:customStyle="1" w:styleId="TitleOwnNon-TibetanLanguage">
     <w:name w:val="Title (Own) Non-Tibetan Language"/>
     <w:basedOn w:val="DefaultParagraphFont"/>
-    <w:rsid w:val="000C1845"/>
+    <w:rsid w:val="00631DE8"/>
     <w:rPr>
       <w:rFonts w:ascii="Times New Roman" w:hAnsi="Times New Roman" w:cs="Jomolhari-ID"/>
       <w:b w:val="0"/>
@@ -3913,7 +3972,7 @@
   </w:style>
   <w:style w:type="character" w:customStyle="1" w:styleId="X-Dates">
     <w:name w:val="X-Dates"/>
-    <w:rsid w:val="00E32274"/>
+    <w:rsid w:val="00631DE8"/>
     <w:rPr>
       <w:color w:val="993366"/>
     </w:rPr>
@@ -3923,7 +3982,7 @@
     <w:aliases w:val="t_4"/>
     <w:basedOn w:val="DefaultParagraphFont"/>
     <w:qFormat/>
-    <w:rsid w:val="00524FE8"/>
+    <w:rsid w:val="00631DE8"/>
     <w:rPr>
       <w:rFonts w:ascii="Times New Roman" w:hAnsi="Times New Roman" w:cs="Jomolhari-ID"/>
       <w:b w:val="0"/>
@@ -3940,7 +3999,7 @@
     <w:basedOn w:val="Normal"/>
     <w:link w:val="DocumentMapChar"/>
     <w:autoRedefine/>
-    <w:rsid w:val="00133752"/>
+    <w:rsid w:val="00631DE8"/>
     <w:pPr>
       <w:widowControl w:val="0"/>
       <w:spacing w:line="360" w:lineRule="auto"/>
@@ -3956,9 +4015,9 @@
     <w:name w:val="Document Map Char"/>
     <w:basedOn w:val="DefaultParagraphFont"/>
     <w:link w:val="DocumentMap"/>
-    <w:rsid w:val="00133752"/>
-    <w:rPr>
-      <w:rFonts w:ascii="Times New Roman" w:eastAsia="Microsoft Himalaya" w:hAnsi="Times New Roman" w:cs="Jomolhari-ID"/>
+    <w:rsid w:val="00631DE8"/>
+    <w:rPr>
+      <w:rFonts w:eastAsia="Microsoft Himalaya"/>
       <w:color w:val="0070C0"/>
       <w:sz w:val="40"/>
     </w:rPr>
@@ -3967,7 +4026,7 @@
     <w:name w:val="Title of Chapter"/>
     <w:aliases w:val="t_3"/>
     <w:basedOn w:val="DefaultParagraphFont"/>
-    <w:rsid w:val="000C1845"/>
+    <w:rsid w:val="00631DE8"/>
     <w:rPr>
       <w:rFonts w:ascii="Times New Roman" w:hAnsi="Times New Roman" w:cs="Jomolhari-ID"/>
       <w:sz w:val="24"/>
@@ -3978,7 +4037,7 @@
   <w:style w:type="character" w:customStyle="1" w:styleId="X-Doxo-BiblioCategory">
     <w:name w:val="X-Doxo-Biblio Category"/>
     <w:basedOn w:val="DefaultParagraphFont"/>
-    <w:rsid w:val="00E32274"/>
+    <w:rsid w:val="00631DE8"/>
     <w:rPr>
       <w:i/>
       <w:color w:val="FF0000"/>
@@ -3988,30 +4047,36 @@
   </w:style>
   <w:style w:type="paragraph" w:styleId="Title">
     <w:name w:val="Title"/>
+    <w:aliases w:val="t"/>
     <w:basedOn w:val="Normal"/>
-    <w:next w:val="Normal"/>
+    <w:next w:val="Paragraph"/>
     <w:link w:val="TitleChar"/>
+    <w:autoRedefine/>
     <w:uiPriority w:val="10"/>
     <w:qFormat/>
-    <w:rsid w:val="00DC62AB"/>
+    <w:rsid w:val="00631DE8"/>
     <w:pPr>
       <w:pBdr>
-        <w:bottom w:val="single" w:sz="8" w:space="4" w:color="4472C4"/>
+        <w:bottom w:val="single" w:sz="8" w:space="4" w:color="4472C4" w:themeColor="accent1"/>
       </w:pBdr>
       <w:spacing w:after="300"/>
+      <w:contextualSpacing/>
       <w:jc w:val="center"/>
     </w:pPr>
     <w:rPr>
+      <w:rFonts w:eastAsiaTheme="majorEastAsia"/>
       <w:b/>
-      <w:color w:val="323E4F"/>
+      <w:color w:val="323E4F" w:themeColor="text2" w:themeShade="BF"/>
+      <w:spacing w:val="5"/>
+      <w:kern w:val="28"/>
       <w:sz w:val="32"/>
-      <w:szCs w:val="32"/>
+      <w:szCs w:val="40"/>
     </w:rPr>
   </w:style>
   <w:style w:type="character" w:customStyle="1" w:styleId="X-EmphasisStrong">
     <w:name w:val="X-Emphasis Strong"/>
     <w:aliases w:val="e"/>
-    <w:rsid w:val="00015DEC"/>
+    <w:rsid w:val="00631DE8"/>
     <w:rPr>
       <w:b/>
     </w:rPr>
@@ -4019,7 +4084,7 @@
   <w:style w:type="character" w:customStyle="1" w:styleId="X-EmphasisWeak">
     <w:name w:val="X-Emphasis Weak"/>
     <w:aliases w:val="i"/>
-    <w:rsid w:val="00015DEC"/>
+    <w:rsid w:val="00631DE8"/>
     <w:rPr>
       <w:i/>
     </w:rPr>
@@ -4029,7 +4094,7 @@
     <w:aliases w:val="e_2"/>
     <w:basedOn w:val="DefaultParagraphFont"/>
     <w:semiHidden/>
-    <w:rsid w:val="000B5109"/>
+    <w:rsid w:val="00631DE8"/>
     <w:rPr>
       <w:vertAlign w:val="superscript"/>
     </w:rPr>
@@ -4041,7 +4106,7 @@
     <w:link w:val="EndnoteTextChar"/>
     <w:autoRedefine/>
     <w:semiHidden/>
-    <w:rsid w:val="000B5109"/>
+    <w:rsid w:val="00631DE8"/>
     <w:pPr>
       <w:spacing w:before="240"/>
     </w:pPr>
@@ -4055,9 +4120,8 @@
     <w:basedOn w:val="DefaultParagraphFont"/>
     <w:link w:val="EndnoteText"/>
     <w:semiHidden/>
-    <w:rsid w:val="000B5109"/>
-    <w:rPr>
-      <w:rFonts w:ascii="Times New Roman" w:hAnsi="Times New Roman" w:cs="Jomolhari-ID"/>
+    <w:rsid w:val="00631DE8"/>
+    <w:rPr>
       <w:sz w:val="20"/>
     </w:rPr>
   </w:style>
@@ -4067,19 +4131,21 @@
     <w:basedOn w:val="DefaultParagraphFont"/>
     <w:link w:val="Title"/>
     <w:uiPriority w:val="10"/>
-    <w:rsid w:val="00CE466F"/>
-    <w:rPr>
-      <w:rFonts w:eastAsia="Times New Roman" w:cs="Times New Roman"/>
+    <w:rsid w:val="00631DE8"/>
+    <w:rPr>
+      <w:rFonts w:eastAsiaTheme="majorEastAsia"/>
       <w:b/>
-      <w:color w:val="323E4F"/>
+      <w:color w:val="323E4F" w:themeColor="text2" w:themeShade="BF"/>
+      <w:spacing w:val="5"/>
+      <w:kern w:val="28"/>
       <w:sz w:val="32"/>
-      <w:szCs w:val="32"/>
-      <w:lang w:bidi="hi-IN"/>
+      <w:szCs w:val="40"/>
     </w:rPr>
   </w:style>
   <w:style w:type="character" w:customStyle="1" w:styleId="X-Monuments">
     <w:name w:val="X-Monuments"/>
-    <w:rsid w:val="0081448B"/>
+    <w:aliases w:val="mm"/>
+    <w:rsid w:val="00631DE8"/>
     <w:rPr>
       <w:b/>
       <w:color w:val="C0C0C0"/>
@@ -4089,13 +4155,10 @@
     <w:name w:val="footnote reference"/>
     <w:aliases w:val="f_3"/>
     <w:basedOn w:val="DefaultParagraphFont"/>
-    <w:rsid w:val="00412D69"/>
-    <w:rPr>
-      <w:rFonts w:ascii="Times New Roman" w:hAnsi="Times New Roman" w:cs="Times New Roman"/>
+    <w:rsid w:val="00631DE8"/>
+    <w:rPr>
       <w:position w:val="6"/>
       <w:sz w:val="18"/>
-      <w:szCs w:val="18"/>
-      <w:vertAlign w:val="superscript"/>
     </w:rPr>
   </w:style>
   <w:style w:type="paragraph" w:styleId="FootnoteText">
@@ -4104,36 +4167,30 @@
     <w:basedOn w:val="Normal"/>
     <w:link w:val="FootnoteTextChar"/>
     <w:autoRedefine/>
-    <w:rsid w:val="002A722A"/>
+    <w:rsid w:val="00631DE8"/>
     <w:pPr>
-      <w:spacing w:before="240" w:after="240"/>
-      <w:ind w:firstLine="187"/>
+      <w:spacing w:before="240"/>
+      <w:ind w:firstLine="180"/>
     </w:pPr>
-    <w:rPr>
-      <w:lang w:bidi="bo-CN"/>
-    </w:rPr>
   </w:style>
   <w:style w:type="character" w:customStyle="1" w:styleId="FootnoteTextChar">
     <w:name w:val="Footnote Text Char"/>
     <w:aliases w:val="f_2 Char"/>
     <w:basedOn w:val="DefaultParagraphFont"/>
     <w:link w:val="FootnoteText"/>
-    <w:rsid w:val="002A722A"/>
-    <w:rPr>
-      <w:lang w:bidi="bo-CN"/>
-    </w:rPr>
+    <w:rsid w:val="00631DE8"/>
   </w:style>
   <w:style w:type="character" w:customStyle="1" w:styleId="X-NamePersonalHuman">
     <w:name w:val="X-Name Personal Human"/>
     <w:aliases w:val="x_2"/>
-    <w:rsid w:val="0004733E"/>
-    <w:rPr>
-      <w:color w:val="ED7D31" w:themeColor="accent2"/>
+    <w:rsid w:val="00631DE8"/>
+    <w:rPr>
+      <w:color w:val="0000FF"/>
     </w:rPr>
   </w:style>
   <w:style w:type="character" w:customStyle="1" w:styleId="X-NamePersonalOther">
     <w:name w:val="X-Name Personal Other"/>
-    <w:rsid w:val="00015DEC"/>
+    <w:rsid w:val="00631DE8"/>
     <w:rPr>
       <w:color w:val="0000FF"/>
     </w:rPr>
@@ -4144,15 +4201,13 @@
     <w:basedOn w:val="DefaultParagraphFont"/>
     <w:link w:val="Heading1"/>
     <w:uiPriority w:val="9"/>
-    <w:rsid w:val="002919BE"/>
-    <w:rPr>
-      <w:rFonts w:eastAsia="Times New Roman" w:cs="Times New Roman"/>
+    <w:rsid w:val="00631DE8"/>
+    <w:rPr>
+      <w:rFonts w:eastAsiaTheme="majorEastAsia"/>
       <w:b/>
-      <w:color w:val="000000"/>
+      <w:color w:val="000000" w:themeColor="text1"/>
       <w:sz w:val="28"/>
-      <w:szCs w:val="28"/>
-      <w:shd w:val="clear" w:color="auto" w:fill="ED7D31"/>
-      <w:lang w:bidi="hi-IN"/>
+      <w:shd w:val="clear" w:color="auto" w:fill="ED7D31" w:themeFill="accent2"/>
     </w:rPr>
   </w:style>
   <w:style w:type="character" w:customStyle="1" w:styleId="Heading9Char">
@@ -4160,9 +4215,9 @@
     <w:aliases w:val="9 Char"/>
     <w:basedOn w:val="DefaultParagraphFont"/>
     <w:link w:val="Heading9"/>
-    <w:rsid w:val="00D708CF"/>
-    <w:rPr>
-      <w:rFonts w:ascii="Times New Roman" w:eastAsia="Arial Unicode MS" w:hAnsi="Times New Roman" w:cs="Jomolhari-ID"/>
+    <w:rsid w:val="00631DE8"/>
+    <w:rPr>
+      <w:rFonts w:eastAsia="Arial Unicode MS"/>
       <w:i/>
       <w:shd w:val="clear" w:color="auto" w:fill="F2F2F2" w:themeFill="background1" w:themeFillShade="F2"/>
     </w:rPr>
@@ -4174,7 +4229,7 @@
     <w:next w:val="Paragraph"/>
     <w:autoRedefine/>
     <w:qFormat/>
-    <w:rsid w:val="00591115"/>
+    <w:rsid w:val="00631DE8"/>
   </w:style>
   <w:style w:type="paragraph" w:customStyle="1" w:styleId="Heading11">
     <w:name w:val="Heading 11"/>
@@ -4182,7 +4237,7 @@
     <w:basedOn w:val="Heading9"/>
     <w:next w:val="Normal"/>
     <w:autoRedefine/>
-    <w:rsid w:val="005B1DBF"/>
+    <w:rsid w:val="00631DE8"/>
   </w:style>
   <w:style w:type="paragraph" w:customStyle="1" w:styleId="Heading12">
     <w:name w:val="Heading 12"/>
@@ -4190,7 +4245,7 @@
     <w:basedOn w:val="Heading9"/>
     <w:next w:val="Normal"/>
     <w:autoRedefine/>
-    <w:rsid w:val="00591115"/>
+    <w:rsid w:val="00631DE8"/>
   </w:style>
   <w:style w:type="paragraph" w:customStyle="1" w:styleId="Heading13">
     <w:name w:val="Heading 13"/>
@@ -4198,7 +4253,7 @@
     <w:basedOn w:val="Heading9"/>
     <w:next w:val="Normal"/>
     <w:autoRedefine/>
-    <w:rsid w:val="00591115"/>
+    <w:rsid w:val="00631DE8"/>
   </w:style>
   <w:style w:type="paragraph" w:customStyle="1" w:styleId="Heading14">
     <w:name w:val="Heading 14"/>
@@ -4206,7 +4261,7 @@
     <w:basedOn w:val="Heading9"/>
     <w:next w:val="Normal"/>
     <w:autoRedefine/>
-    <w:rsid w:val="00591115"/>
+    <w:rsid w:val="00631DE8"/>
   </w:style>
   <w:style w:type="paragraph" w:customStyle="1" w:styleId="Heading15">
     <w:name w:val="Heading 15"/>
@@ -4214,7 +4269,7 @@
     <w:basedOn w:val="Heading9"/>
     <w:next w:val="Normal"/>
     <w:autoRedefine/>
-    <w:rsid w:val="00591115"/>
+    <w:rsid w:val="00631DE8"/>
   </w:style>
   <w:style w:type="paragraph" w:customStyle="1" w:styleId="Heading16">
     <w:name w:val="Heading 16"/>
@@ -4222,7 +4277,7 @@
     <w:basedOn w:val="Heading9"/>
     <w:next w:val="Normal"/>
     <w:autoRedefine/>
-    <w:rsid w:val="00591115"/>
+    <w:rsid w:val="00631DE8"/>
   </w:style>
   <w:style w:type="paragraph" w:customStyle="1" w:styleId="Heading17">
     <w:name w:val="Heading 17"/>
@@ -4230,7 +4285,7 @@
     <w:basedOn w:val="Heading9"/>
     <w:next w:val="Normal"/>
     <w:autoRedefine/>
-    <w:rsid w:val="00591115"/>
+    <w:rsid w:val="00631DE8"/>
   </w:style>
   <w:style w:type="paragraph" w:customStyle="1" w:styleId="Heading18">
     <w:name w:val="Heading 18"/>
@@ -4238,7 +4293,7 @@
     <w:basedOn w:val="Heading9"/>
     <w:next w:val="Normal"/>
     <w:autoRedefine/>
-    <w:rsid w:val="00591115"/>
+    <w:rsid w:val="00631DE8"/>
   </w:style>
   <w:style w:type="paragraph" w:customStyle="1" w:styleId="Heading19">
     <w:name w:val="Heading 19"/>
@@ -4246,21 +4301,19 @@
     <w:basedOn w:val="Heading9"/>
     <w:next w:val="Normal"/>
     <w:autoRedefine/>
-    <w:rsid w:val="00591115"/>
+    <w:rsid w:val="00631DE8"/>
   </w:style>
   <w:style w:type="character" w:customStyle="1" w:styleId="Heading2Char">
     <w:name w:val="Heading 2 Char"/>
     <w:aliases w:val="2 Char"/>
     <w:basedOn w:val="DefaultParagraphFont"/>
     <w:link w:val="Heading2"/>
-    <w:uiPriority w:val="9"/>
-    <w:rsid w:val="002919BE"/>
-    <w:rPr>
-      <w:rFonts w:eastAsia="Times New Roman" w:cs="Times New Roman"/>
+    <w:rsid w:val="00631DE8"/>
+    <w:rPr>
+      <w:rFonts w:eastAsia="Arial Unicode MS"/>
       <w:b/>
       <w:i/>
-      <w:shd w:val="clear" w:color="auto" w:fill="F4B083"/>
-      <w:lang w:bidi="hi-IN"/>
+      <w:shd w:val="clear" w:color="auto" w:fill="F4B083" w:themeFill="accent2" w:themeFillTint="99"/>
     </w:rPr>
   </w:style>
   <w:style w:type="paragraph" w:customStyle="1" w:styleId="Heading20">
@@ -4269,7 +4322,7 @@
     <w:basedOn w:val="Heading9"/>
     <w:next w:val="Normal"/>
     <w:autoRedefine/>
-    <w:rsid w:val="00591115"/>
+    <w:rsid w:val="00631DE8"/>
   </w:style>
   <w:style w:type="paragraph" w:customStyle="1" w:styleId="Heading21">
     <w:name w:val="Heading 21"/>
@@ -4277,7 +4330,7 @@
     <w:basedOn w:val="Heading9"/>
     <w:next w:val="Normal"/>
     <w:autoRedefine/>
-    <w:rsid w:val="00591115"/>
+    <w:rsid w:val="00631DE8"/>
   </w:style>
   <w:style w:type="paragraph" w:customStyle="1" w:styleId="Heading22">
     <w:name w:val="Heading 22"/>
@@ -4285,7 +4338,7 @@
     <w:basedOn w:val="Heading9"/>
     <w:next w:val="Normal"/>
     <w:autoRedefine/>
-    <w:rsid w:val="00591115"/>
+    <w:rsid w:val="00631DE8"/>
   </w:style>
   <w:style w:type="paragraph" w:customStyle="1" w:styleId="Heading23">
     <w:name w:val="Heading 23"/>
@@ -4293,7 +4346,7 @@
     <w:basedOn w:val="Heading9"/>
     <w:next w:val="Normal"/>
     <w:autoRedefine/>
-    <w:rsid w:val="00591115"/>
+    <w:rsid w:val="00631DE8"/>
   </w:style>
   <w:style w:type="paragraph" w:customStyle="1" w:styleId="Heading24">
     <w:name w:val="Heading 24"/>
@@ -4301,7 +4354,7 @@
     <w:basedOn w:val="Heading9"/>
     <w:next w:val="Normal"/>
     <w:autoRedefine/>
-    <w:rsid w:val="00591115"/>
+    <w:rsid w:val="00631DE8"/>
   </w:style>
   <w:style w:type="paragraph" w:customStyle="1" w:styleId="Heading25">
     <w:name w:val="Heading 25"/>
@@ -4309,21 +4362,19 @@
     <w:basedOn w:val="Heading9"/>
     <w:next w:val="Normal"/>
     <w:autoRedefine/>
-    <w:rsid w:val="00591115"/>
+    <w:rsid w:val="00631DE8"/>
   </w:style>
   <w:style w:type="character" w:customStyle="1" w:styleId="Heading3Char">
     <w:name w:val="Heading 3 Char"/>
     <w:aliases w:val="3 Char"/>
     <w:basedOn w:val="DefaultParagraphFont"/>
     <w:link w:val="Heading3"/>
-    <w:uiPriority w:val="9"/>
-    <w:rsid w:val="002919BE"/>
-    <w:rPr>
-      <w:rFonts w:eastAsia="Times New Roman" w:cs="Times New Roman"/>
+    <w:rsid w:val="00631DE8"/>
+    <w:rPr>
+      <w:rFonts w:eastAsia="Arial Unicode MS"/>
       <w:b/>
       <w:i/>
-      <w:shd w:val="clear" w:color="auto" w:fill="F7CBAC"/>
-      <w:lang w:bidi="hi-IN"/>
+      <w:shd w:val="clear" w:color="auto" w:fill="F7CAAC" w:themeFill="accent2" w:themeFillTint="66"/>
     </w:rPr>
   </w:style>
   <w:style w:type="character" w:customStyle="1" w:styleId="Heading4Char">
@@ -4331,13 +4382,11 @@
     <w:aliases w:val="4 Char"/>
     <w:basedOn w:val="DefaultParagraphFont"/>
     <w:link w:val="Heading4"/>
-    <w:uiPriority w:val="9"/>
-    <w:rsid w:val="002919BE"/>
-    <w:rPr>
-      <w:rFonts w:eastAsia="Times New Roman" w:cs="Times New Roman"/>
+    <w:rsid w:val="00631DE8"/>
+    <w:rPr>
+      <w:rFonts w:eastAsia="Arial Unicode MS"/>
       <w:b/>
-      <w:shd w:val="clear" w:color="auto" w:fill="FBE5D5"/>
-      <w:lang w:bidi="hi-IN"/>
+      <w:shd w:val="clear" w:color="auto" w:fill="FBE4D5" w:themeFill="accent2" w:themeFillTint="33"/>
     </w:rPr>
   </w:style>
   <w:style w:type="character" w:customStyle="1" w:styleId="Heading5Char">
@@ -4345,14 +4394,12 @@
     <w:aliases w:val="5 Char"/>
     <w:basedOn w:val="DefaultParagraphFont"/>
     <w:link w:val="Heading5"/>
-    <w:uiPriority w:val="9"/>
-    <w:rsid w:val="002919BE"/>
-    <w:rPr>
-      <w:rFonts w:eastAsia="Times New Roman" w:cs="Times New Roman"/>
+    <w:rsid w:val="00631DE8"/>
+    <w:rPr>
+      <w:rFonts w:eastAsia="Arial Unicode MS"/>
       <w:b/>
       <w:i/>
-      <w:shd w:val="clear" w:color="auto" w:fill="A5A5A5"/>
-      <w:lang w:bidi="hi-IN"/>
+      <w:shd w:val="clear" w:color="auto" w:fill="A5A5A5" w:themeFill="accent3"/>
     </w:rPr>
   </w:style>
   <w:style w:type="character" w:customStyle="1" w:styleId="Heading6Char">
@@ -4360,13 +4407,11 @@
     <w:aliases w:val="6 Char"/>
     <w:basedOn w:val="DefaultParagraphFont"/>
     <w:link w:val="Heading6"/>
-    <w:uiPriority w:val="9"/>
-    <w:rsid w:val="002919BE"/>
-    <w:rPr>
-      <w:rFonts w:eastAsia="Times New Roman" w:cs="Times New Roman"/>
+    <w:rsid w:val="00631DE8"/>
+    <w:rPr>
+      <w:rFonts w:eastAsia="Arial Unicode MS"/>
       <w:i/>
-      <w:shd w:val="clear" w:color="auto" w:fill="C9C9C9"/>
-      <w:lang w:bidi="hi-IN"/>
+      <w:shd w:val="clear" w:color="auto" w:fill="C9C9C9" w:themeFill="accent3" w:themeFillTint="99"/>
     </w:rPr>
   </w:style>
   <w:style w:type="character" w:customStyle="1" w:styleId="Heading7Char">
@@ -4374,9 +4419,9 @@
     <w:aliases w:val="7 Char"/>
     <w:basedOn w:val="DefaultParagraphFont"/>
     <w:link w:val="Heading7"/>
-    <w:rsid w:val="002919BE"/>
-    <w:rPr>
-      <w:rFonts w:ascii="Times New Roman" w:eastAsia="Arial Unicode MS" w:hAnsi="Times New Roman" w:cs="Jomolhari-ID"/>
+    <w:rsid w:val="00631DE8"/>
+    <w:rPr>
+      <w:rFonts w:eastAsia="Arial Unicode MS"/>
       <w:b/>
       <w:u w:val="single"/>
       <w:shd w:val="clear" w:color="auto" w:fill="DBDBDB" w:themeFill="accent3" w:themeFillTint="66"/>
@@ -4387,9 +4432,9 @@
     <w:aliases w:val="8 Char"/>
     <w:basedOn w:val="DefaultParagraphFont"/>
     <w:link w:val="Heading8"/>
-    <w:rsid w:val="002919BE"/>
-    <w:rPr>
-      <w:rFonts w:ascii="Times New Roman" w:eastAsia="Arial Unicode MS" w:hAnsi="Times New Roman" w:cs="Jomolhari-ID"/>
+    <w:rsid w:val="00631DE8"/>
+    <w:rPr>
+      <w:rFonts w:eastAsia="Arial Unicode MS"/>
       <w:b/>
       <w:i/>
       <w:iCs/>
@@ -4398,7 +4443,7 @@
   </w:style>
   <w:style w:type="character" w:customStyle="1" w:styleId="X-NamePlace">
     <w:name w:val="X-Name Place"/>
-    <w:rsid w:val="007C352D"/>
+    <w:rsid w:val="00631DE8"/>
     <w:rPr>
       <w:b/>
       <w:color w:val="008000"/>
@@ -4408,7 +4453,7 @@
     <w:name w:val="X-Religious Practice"/>
     <w:basedOn w:val="Normal"/>
     <w:autoRedefine/>
-    <w:rsid w:val="00015DEC"/>
+    <w:rsid w:val="00631DE8"/>
     <w:pPr>
       <w:jc w:val="both"/>
     </w:pPr>
@@ -4422,7 +4467,7 @@
     <w:name w:val="X-Speaker Buddhist Deity"/>
     <w:aliases w:val="x_4"/>
     <w:basedOn w:val="X-SpeakerUnknown"/>
-    <w:rsid w:val="0004733E"/>
+    <w:rsid w:val="00631DE8"/>
     <w:rPr>
       <w:b/>
       <w:i/>
@@ -4432,7 +4477,7 @@
   <w:style w:type="character" w:customStyle="1" w:styleId="X-SpeakerHuman">
     <w:name w:val="X-Speaker Human"/>
     <w:basedOn w:val="X-SpeakerUnknown"/>
-    <w:rsid w:val="00015DEC"/>
+    <w:rsid w:val="00631DE8"/>
     <w:rPr>
       <w:b/>
       <w:i/>
@@ -4445,9 +4490,8 @@
     <w:basedOn w:val="Heading1"/>
     <w:next w:val="Paragraph"/>
     <w:autoRedefine/>
-    <w:rsid w:val="002F786C"/>
+    <w:rsid w:val="00631DE8"/>
     <w:pPr>
-      <w:shd w:val="clear" w:color="auto" w:fill="70AD47" w:themeFill="accent6"/>
       <w:tabs>
         <w:tab w:val="left" w:pos="360"/>
         <w:tab w:val="left" w:pos="1080"/>
@@ -4478,6 +4522,7 @@
     <w:rPr>
       <w:b w:val="0"/>
       <w:bCs/>
+      <w:szCs w:val="28"/>
     </w:rPr>
   </w:style>
   <w:style w:type="paragraph" w:customStyle="1" w:styleId="Heading0Body">
@@ -4486,9 +4531,8 @@
     <w:basedOn w:val="Heading1"/>
     <w:next w:val="Paragraph"/>
     <w:autoRedefine/>
-    <w:rsid w:val="00507D8C"/>
+    <w:rsid w:val="00631DE8"/>
     <w:pPr>
-      <w:shd w:val="clear" w:color="auto" w:fill="70AD47" w:themeFill="accent6"/>
       <w:tabs>
         <w:tab w:val="left" w:pos="360"/>
         <w:tab w:val="left" w:pos="1080"/>
@@ -4519,7 +4563,7 @@
     <w:rPr>
       <w:b w:val="0"/>
       <w:bCs/>
-      <w:lang w:bidi="bo-CN"/>
+      <w:szCs w:val="28"/>
     </w:rPr>
   </w:style>
   <w:style w:type="paragraph" w:customStyle="1" w:styleId="Heading0Front">
@@ -4528,9 +4572,8 @@
     <w:basedOn w:val="Heading1"/>
     <w:next w:val="Paragraph"/>
     <w:autoRedefine/>
-    <w:rsid w:val="00507D8C"/>
+    <w:rsid w:val="00631DE8"/>
     <w:pPr>
-      <w:shd w:val="clear" w:color="auto" w:fill="70AD47" w:themeFill="accent6"/>
       <w:tabs>
         <w:tab w:val="left" w:pos="360"/>
         <w:tab w:val="left" w:pos="1080"/>
@@ -4561,13 +4604,12 @@
     <w:rPr>
       <w:b w:val="0"/>
       <w:bCs/>
-      <w:lang w:bidi="bo-CN"/>
     </w:rPr>
   </w:style>
   <w:style w:type="character" w:styleId="Hyperlink">
     <w:name w:val="Hyperlink"/>
     <w:basedOn w:val="DefaultParagraphFont"/>
-    <w:rsid w:val="00722E9D"/>
+    <w:rsid w:val="00631DE8"/>
     <w:rPr>
       <w:b/>
       <w:color w:val="0000FF"/>
@@ -4577,7 +4619,7 @@
   <w:style w:type="character" w:customStyle="1" w:styleId="Illegible">
     <w:name w:val="Illegible"/>
     <w:aliases w:val="i_2"/>
-    <w:rsid w:val="00557317"/>
+    <w:rsid w:val="00631DE8"/>
     <w:rPr>
       <w:b/>
       <w:color w:val="FF0000"/>
@@ -4586,7 +4628,7 @@
   <w:style w:type="character" w:customStyle="1" w:styleId="X-SpeakerOther">
     <w:name w:val="X-Speaker Other"/>
     <w:basedOn w:val="X-SpeakerUnknown"/>
-    <w:rsid w:val="00015DEC"/>
+    <w:rsid w:val="00631DE8"/>
     <w:rPr>
       <w:b/>
       <w:i/>
@@ -4595,7 +4637,7 @@
   </w:style>
   <w:style w:type="character" w:customStyle="1" w:styleId="X-NameGeneric">
     <w:name w:val="X-Name Generic"/>
-    <w:rsid w:val="00015DEC"/>
+    <w:rsid w:val="00631DE8"/>
     <w:rPr>
       <w:color w:val="FFCC00"/>
     </w:rPr>
@@ -4603,8 +4645,9 @@
   <w:style w:type="character" w:customStyle="1" w:styleId="Verse2Char">
     <w:name w:val="Verse 2 Char"/>
     <w:aliases w:val="v_2 Char"/>
+    <w:basedOn w:val="Verse1Char"/>
     <w:link w:val="Verse2"/>
-    <w:rsid w:val="00B83A75"/>
+    <w:rsid w:val="00631DE8"/>
     <w:rPr>
       <w:rFonts w:eastAsia="Arial Unicode MS"/>
     </w:rPr>
@@ -4614,10 +4657,12 @@
     <w:aliases w:val="/_2"/>
     <w:semiHidden/>
     <w:qFormat/>
-    <w:rsid w:val="00E17A9C"/>
-    <w:rPr>
+    <w:rsid w:val="00631DE8"/>
+    <w:rPr>
+      <w:rFonts w:ascii="Times New Roman Bold" w:hAnsi="Times New Roman Bold"/>
       <w:b/>
       <w:i/>
+      <w:vanish/>
       <w:color w:val="FF6600"/>
     </w:rPr>
   </w:style>
@@ -4625,10 +4670,7 @@
     <w:name w:val="line number"/>
     <w:aliases w:val="digital_d_2"/>
     <w:basedOn w:val="DefaultParagraphFont"/>
-    <w:rsid w:val="006D4EAE"/>
-    <w:rPr>
-      <w:vanish/>
-    </w:rPr>
+    <w:rsid w:val="00631DE8"/>
   </w:style>
   <w:style w:type="paragraph" w:styleId="ListBullet2">
     <w:name w:val="List Bullet 2"/>
@@ -4636,10 +4678,10 @@
     <w:basedOn w:val="Normal"/>
     <w:autoRedefine/>
     <w:qFormat/>
-    <w:rsid w:val="002160BF"/>
+    <w:rsid w:val="00631DE8"/>
     <w:pPr>
       <w:numPr>
-        <w:numId w:val="45"/>
+        <w:numId w:val="2"/>
       </w:numPr>
     </w:pPr>
     <w:rPr>
@@ -4653,14 +4695,14 @@
     <w:basedOn w:val="Normal"/>
     <w:autoRedefine/>
     <w:qFormat/>
-    <w:rsid w:val="000C50A2"/>
+    <w:rsid w:val="00631DE8"/>
     <w:pPr>
       <w:numPr>
-        <w:numId w:val="36"/>
+        <w:numId w:val="4"/>
       </w:numPr>
     </w:pPr>
     <w:rPr>
-      <w:rFonts w:eastAsia="Arial Unicode MS"/>
+      <w:rFonts w:eastAsia="Arial Unicode MS" w:cs="Times New Roman"/>
       <w:lang w:bidi="bo-CN"/>
     </w:rPr>
   </w:style>
@@ -4670,10 +4712,10 @@
     <w:basedOn w:val="Normal"/>
     <w:autoRedefine/>
     <w:qFormat/>
-    <w:rsid w:val="000C50A2"/>
+    <w:rsid w:val="00631DE8"/>
     <w:pPr>
       <w:numPr>
-        <w:numId w:val="37"/>
+        <w:numId w:val="6"/>
       </w:numPr>
     </w:pPr>
     <w:rPr>
@@ -4685,10 +4727,10 @@
     <w:aliases w:val="5_4"/>
     <w:basedOn w:val="Normal"/>
     <w:autoRedefine/>
-    <w:rsid w:val="005A4FED"/>
+    <w:rsid w:val="00631DE8"/>
     <w:pPr>
       <w:numPr>
-        <w:numId w:val="38"/>
+        <w:numId w:val="8"/>
       </w:numPr>
     </w:pPr>
     <w:rPr>
@@ -4700,7 +4742,7 @@
     <w:aliases w:val="c_2"/>
     <w:basedOn w:val="Normal"/>
     <w:autoRedefine/>
-    <w:rsid w:val="005A4FED"/>
+    <w:rsid w:val="00631DE8"/>
     <w:pPr>
       <w:tabs>
         <w:tab w:val="num" w:pos="360"/>
@@ -4718,10 +4760,10 @@
     <w:link w:val="ListBulletChar"/>
     <w:autoRedefine/>
     <w:qFormat/>
-    <w:rsid w:val="004D5F35"/>
+    <w:rsid w:val="00631DE8"/>
     <w:pPr>
       <w:numPr>
-        <w:numId w:val="20"/>
+        <w:numId w:val="10"/>
       </w:numPr>
     </w:pPr>
     <w:rPr>
@@ -4734,9 +4776,9 @@
     <w:aliases w:val="b Char"/>
     <w:basedOn w:val="DefaultParagraphFont"/>
     <w:link w:val="ListBullet"/>
-    <w:rsid w:val="004D5F35"/>
-    <w:rPr>
-      <w:rFonts w:ascii="Times New Roman" w:eastAsia="PMingLiU" w:hAnsi="Times New Roman" w:cs="Jomolhari-ID"/>
+    <w:rsid w:val="00631DE8"/>
+    <w:rPr>
+      <w:rFonts w:eastAsia="PMingLiU"/>
       <w:lang w:eastAsia="zh-TW"/>
     </w:rPr>
   </w:style>
@@ -4744,7 +4786,7 @@
     <w:name w:val="macro"/>
     <w:link w:val="MacroTextChar"/>
     <w:semiHidden/>
-    <w:rsid w:val="00133752"/>
+    <w:rsid w:val="00631DE8"/>
     <w:pPr>
       <w:tabs>
         <w:tab w:val="left" w:pos="480"/>
@@ -4772,7 +4814,7 @@
     <w:basedOn w:val="DefaultParagraphFont"/>
     <w:link w:val="MacroText"/>
     <w:semiHidden/>
-    <w:rsid w:val="00133752"/>
+    <w:rsid w:val="00631DE8"/>
     <w:rPr>
       <w:rFonts w:ascii="Courier New" w:hAnsi="Courier New" w:cs="Courier New"/>
       <w:sz w:val="20"/>
@@ -4785,7 +4827,7 @@
     <w:aliases w:val="p_4"/>
     <w:basedOn w:val="ParagraphCitation"/>
     <w:autoRedefine/>
-    <w:rsid w:val="000353F3"/>
+    <w:rsid w:val="00631DE8"/>
     <w:pPr>
       <w:ind w:firstLine="0"/>
     </w:pPr>
@@ -4795,13 +4837,10 @@
     <w:aliases w:val="n_2"/>
     <w:basedOn w:val="Normal"/>
     <w:autoRedefine/>
-    <w:rsid w:val="000353F3"/>
+    <w:rsid w:val="00631DE8"/>
     <w:pPr>
       <w:ind w:left="1440"/>
     </w:pPr>
-    <w:rPr>
-      <w:color w:val="0104FF"/>
-    </w:rPr>
   </w:style>
   <w:style w:type="paragraph" w:customStyle="1" w:styleId="Verse1">
     <w:name w:val="Verse 1"/>
@@ -4811,7 +4850,7 @@
     <w:link w:val="Verse1Char"/>
     <w:autoRedefine/>
     <w:qFormat/>
-    <w:rsid w:val="00591115"/>
+    <w:rsid w:val="00631DE8"/>
     <w:pPr>
       <w:spacing w:before="240"/>
       <w:ind w:left="1080" w:right="720" w:hanging="360"/>
@@ -4821,10 +4860,7 @@
     <w:name w:val="Verse 1 Char"/>
     <w:aliases w:val="v Char"/>
     <w:link w:val="Verse1"/>
-    <w:rsid w:val="00591115"/>
-    <w:rPr>
-      <w:rFonts w:ascii="Times New Roman" w:hAnsi="Times New Roman" w:cs="Jomolhari-ID"/>
-    </w:rPr>
+    <w:rsid w:val="00631DE8"/>
   </w:style>
   <w:style w:type="paragraph" w:customStyle="1" w:styleId="VerseCitation1">
     <w:name w:val="Verse Citation 1"/>
@@ -4833,7 +4869,7 @@
     <w:next w:val="VerseCitation2"/>
     <w:autoRedefine/>
     <w:qFormat/>
-    <w:rsid w:val="00591115"/>
+    <w:rsid w:val="00631DE8"/>
     <w:rPr>
       <w:color w:val="0000FF"/>
     </w:rPr>
@@ -4844,12 +4880,11 @@
     <w:basedOn w:val="VerseCitation1"/>
     <w:autoRedefine/>
     <w:qFormat/>
-    <w:rsid w:val="000353F3"/>
+    <w:rsid w:val="00631DE8"/>
     <w:pPr>
       <w:ind w:left="720" w:firstLine="288"/>
     </w:pPr>
     <w:rPr>
-      <w:color w:val="0104FF"/>
       <w:lang w:val="is-IS"/>
     </w:rPr>
   </w:style>
@@ -4860,7 +4895,7 @@
     <w:link w:val="ParagraphChar"/>
     <w:autoRedefine/>
     <w:qFormat/>
-    <w:rsid w:val="008E25C8"/>
+    <w:rsid w:val="00631DE8"/>
     <w:pPr>
       <w:widowControl w:val="0"/>
       <w:autoSpaceDE w:val="0"/>
@@ -4876,7 +4911,7 @@
     <w:aliases w:val="p Char"/>
     <w:basedOn w:val="DefaultParagraphFont"/>
     <w:link w:val="Paragraph"/>
-    <w:rsid w:val="008E25C8"/>
+    <w:rsid w:val="00631DE8"/>
   </w:style>
   <w:style w:type="paragraph" w:customStyle="1" w:styleId="ParagraphContinued">
     <w:name w:val="Paragraph Continued"/>
@@ -4884,7 +4919,7 @@
     <w:basedOn w:val="Paragraph"/>
     <w:next w:val="Paragraph"/>
     <w:autoRedefine/>
-    <w:rsid w:val="00282AA8"/>
+    <w:rsid w:val="00631DE8"/>
     <w:pPr>
       <w:ind w:firstLine="0"/>
     </w:pPr>
@@ -4893,17 +4928,16 @@
     <w:name w:val="Root text"/>
     <w:aliases w:val="r"/>
     <w:qFormat/>
-    <w:rsid w:val="00AD386B"/>
-    <w:rPr>
-      <w:b/>
-      <w:color w:val="C45911" w:themeColor="accent2" w:themeShade="BF"/>
+    <w:rsid w:val="00631DE8"/>
+    <w:rPr>
+      <w:color w:val="FF6600"/>
       <w:u w:val="none"/>
     </w:rPr>
   </w:style>
   <w:style w:type="character" w:customStyle="1" w:styleId="Sabcad">
     <w:name w:val="Sa bcad"/>
     <w:aliases w:val="s_2"/>
-    <w:rsid w:val="00B4611F"/>
+    <w:rsid w:val="00631DE8"/>
     <w:rPr>
       <w:b/>
       <w:color w:val="FF0000"/>
@@ -4914,7 +4948,7 @@
     <w:aliases w:val="["/>
     <w:basedOn w:val="Normal"/>
     <w:autoRedefine/>
-    <w:rsid w:val="0059638C"/>
+    <w:rsid w:val="00631DE8"/>
     <w:rPr>
       <w:rFonts w:eastAsia="Arial Unicode MS"/>
       <w:sz w:val="28"/>
@@ -4925,7 +4959,7 @@
     <w:aliases w:val="[_3"/>
     <w:basedOn w:val="Normal"/>
     <w:autoRedefine/>
-    <w:rsid w:val="00BF62F5"/>
+    <w:rsid w:val="00631DE8"/>
     <w:rPr>
       <w:rFonts w:eastAsia="Arial Unicode MS"/>
       <w:b/>
@@ -4937,7 +4971,7 @@
     <w:aliases w:val="[_2"/>
     <w:basedOn w:val="Section3ThirdLevel"/>
     <w:autoRedefine/>
-    <w:rsid w:val="00BF62F5"/>
+    <w:rsid w:val="00631DE8"/>
     <w:pPr>
       <w:outlineLvl w:val="0"/>
     </w:pPr>
@@ -4950,7 +4984,7 @@
     <w:aliases w:val="]"/>
     <w:basedOn w:val="Section3ThirdLevel"/>
     <w:autoRedefine/>
-    <w:rsid w:val="00B83290"/>
+    <w:rsid w:val="00631DE8"/>
     <w:pPr>
       <w:outlineLvl w:val="0"/>
     </w:pPr>
@@ -4963,7 +4997,7 @@
     <w:aliases w:val="]_2"/>
     <w:basedOn w:val="Normal"/>
     <w:autoRedefine/>
-    <w:rsid w:val="0059638C"/>
+    <w:rsid w:val="00631DE8"/>
     <w:pPr>
       <w:tabs>
         <w:tab w:val="left" w:pos="720"/>
@@ -4987,7 +5021,7 @@
     <w:aliases w:val="]_3"/>
     <w:basedOn w:val="Section3ThirdLevel"/>
     <w:autoRedefine/>
-    <w:rsid w:val="0059638C"/>
+    <w:rsid w:val="00631DE8"/>
     <w:pPr>
       <w:outlineLvl w:val="0"/>
     </w:pPr>
@@ -4999,7 +5033,7 @@
     <w:name w:val="Speech Inline"/>
     <w:basedOn w:val="DefaultParagraphFont"/>
     <w:uiPriority w:val="1"/>
-    <w:rsid w:val="00015DEC"/>
+    <w:rsid w:val="00631DE8"/>
     <w:rPr>
       <w:rFonts w:ascii="Jomolhari-ID" w:eastAsia="Jomolhari-ID" w:hAnsi="Jomolhari-ID" w:cs="Jomolhari-ID"/>
       <w:color w:val="0000FF"/>
@@ -5009,75 +5043,89 @@
     <w:name w:val="Speech Verse 1"/>
     <w:aliases w:val="-"/>
     <w:basedOn w:val="Normal"/>
-    <w:next w:val="SpeechVerse2"/>
+    <w:next w:val="Normal"/>
     <w:link w:val="SpeechVerse1Char"/>
     <w:autoRedefine/>
-    <w:rsid w:val="0087700E"/>
+    <w:rsid w:val="00631DE8"/>
     <w:pPr>
       <w:spacing w:before="240"/>
-      <w:ind w:left="1440" w:right="720" w:hanging="360"/>
+      <w:ind w:left="1080" w:right="720" w:hanging="360"/>
     </w:pPr>
     <w:rPr>
       <w:rFonts w:eastAsia="Arial Unicode MS"/>
-      <w:color w:val="00B050"/>
+      <w:color w:val="0000FF"/>
+      <w:szCs w:val="28"/>
     </w:rPr>
   </w:style>
   <w:style w:type="character" w:customStyle="1" w:styleId="SpeechVerse1Char">
     <w:name w:val="Speech Verse 1 Char"/>
     <w:aliases w:val="- Char"/>
     <w:link w:val="SpeechVerse1"/>
-    <w:rsid w:val="0087700E"/>
+    <w:rsid w:val="00631DE8"/>
     <w:rPr>
       <w:rFonts w:eastAsia="Arial Unicode MS"/>
-      <w:color w:val="00B050"/>
+      <w:color w:val="0000FF"/>
+      <w:szCs w:val="28"/>
     </w:rPr>
   </w:style>
   <w:style w:type="paragraph" w:customStyle="1" w:styleId="SpeechVerse1Nested">
     <w:name w:val="Speech Verse 1 Nested"/>
     <w:aliases w:val="-_3"/>
     <w:basedOn w:val="SpeechVerse1"/>
-    <w:next w:val="SpeechVerse2Nested"/>
-    <w:autoRedefine/>
-    <w:rsid w:val="0087700E"/>
+    <w:next w:val="Normal"/>
+    <w:autoRedefine/>
+    <w:rsid w:val="00631DE8"/>
     <w:pPr>
-      <w:ind w:right="1008" w:firstLine="0"/>
+      <w:ind w:left="1008" w:right="1008" w:firstLine="0"/>
     </w:pPr>
+    <w:rPr>
+      <w:szCs w:val="36"/>
+    </w:rPr>
   </w:style>
   <w:style w:type="paragraph" w:customStyle="1" w:styleId="SpeechVerse2">
     <w:name w:val="Speech Verse 2"/>
     <w:aliases w:val="-_2"/>
-    <w:basedOn w:val="SpeechVerse1"/>
+    <w:basedOn w:val="Normal"/>
     <w:link w:val="SpeechVerse2Char"/>
     <w:autoRedefine/>
-    <w:rsid w:val="00B41EE1"/>
+    <w:rsid w:val="00631DE8"/>
     <w:pPr>
-      <w:spacing w:before="0"/>
+      <w:ind w:left="1080" w:right="720" w:hanging="360"/>
     </w:pPr>
+    <w:rPr>
+      <w:rFonts w:eastAsia="Arial Unicode MS"/>
+      <w:color w:val="0000FF"/>
+      <w:szCs w:val="28"/>
+    </w:rPr>
   </w:style>
   <w:style w:type="character" w:customStyle="1" w:styleId="SpeechVerse2Char">
     <w:name w:val="Speech Verse 2 Char"/>
     <w:aliases w:val="-_2 Char"/>
     <w:link w:val="SpeechVerse2"/>
-    <w:rsid w:val="00B41EE1"/>
+    <w:rsid w:val="00631DE8"/>
     <w:rPr>
       <w:rFonts w:eastAsia="Arial Unicode MS"/>
-      <w:color w:val="00B050"/>
+      <w:color w:val="0000FF"/>
+      <w:szCs w:val="28"/>
     </w:rPr>
   </w:style>
   <w:style w:type="paragraph" w:customStyle="1" w:styleId="SpeechVerse2Nested">
     <w:name w:val="Speech Verse 2 Nested"/>
     <w:aliases w:val="-_4"/>
-    <w:basedOn w:val="SpeechVerse1Nested"/>
-    <w:autoRedefine/>
-    <w:rsid w:val="00B41EE1"/>
+    <w:basedOn w:val="SpeechVerse2"/>
+    <w:autoRedefine/>
+    <w:rsid w:val="00631DE8"/>
     <w:pPr>
-      <w:spacing w:before="0"/>
+      <w:ind w:left="1008" w:right="1008" w:firstLine="0"/>
     </w:pPr>
+    <w:rPr>
+      <w:szCs w:val="36"/>
+    </w:rPr>
   </w:style>
   <w:style w:type="table" w:styleId="TableGrid">
     <w:name w:val="Table Grid"/>
     <w:basedOn w:val="TableNormal"/>
-    <w:rsid w:val="00133752"/>
+    <w:rsid w:val="00631DE8"/>
     <w:pPr>
       <w:tabs>
         <w:tab w:val="left" w:pos="720"/>
@@ -5109,7 +5157,7 @@
     <w:name w:val="Unclear"/>
     <w:aliases w:val="u_2"/>
     <w:basedOn w:val="DefaultParagraphFont"/>
-    <w:rsid w:val="006005DD"/>
+    <w:rsid w:val="00631DE8"/>
     <w:rPr>
       <w:rFonts w:ascii="Times New Roman" w:hAnsi="Times New Roman" w:cs="Jomolhari-ID"/>
       <w:color w:val="FF0000"/>
@@ -5124,7 +5172,7 @@
     <w:link w:val="Verse2Char"/>
     <w:autoRedefine/>
     <w:qFormat/>
-    <w:rsid w:val="00B83A75"/>
+    <w:rsid w:val="00631DE8"/>
     <w:pPr>
       <w:spacing w:before="0"/>
     </w:pPr>
@@ -5138,7 +5186,7 @@
     <w:basedOn w:val="Verse2"/>
     <w:autoRedefine/>
     <w:qFormat/>
-    <w:rsid w:val="00591115"/>
+    <w:rsid w:val="00631DE8"/>
     <w:rPr>
       <w:color w:val="0000FF"/>
     </w:rPr>
@@ -5149,14 +5197,14 @@
     <w:basedOn w:val="VerseCitationNested2"/>
     <w:next w:val="Normal"/>
     <w:autoRedefine/>
-    <w:rsid w:val="00AD000C"/>
+    <w:rsid w:val="00631DE8"/>
   </w:style>
   <w:style w:type="paragraph" w:customStyle="1" w:styleId="VerseCitationNested2">
     <w:name w:val="Verse Citation Nested 2"/>
     <w:aliases w:val="n_4"/>
     <w:basedOn w:val="VerseCitation2"/>
     <w:autoRedefine/>
-    <w:rsid w:val="00AD000C"/>
+    <w:rsid w:val="00631DE8"/>
     <w:pPr>
       <w:ind w:left="1440" w:right="1440" w:firstLine="0"/>
     </w:pPr>
@@ -5164,7 +5212,7 @@
   <w:style w:type="character" w:customStyle="1" w:styleId="X-AuthorGeneric">
     <w:name w:val="X-Author Generic"/>
     <w:basedOn w:val="DefaultParagraphFont"/>
-    <w:rsid w:val="00E32274"/>
+    <w:rsid w:val="00631DE8"/>
     <w:rPr>
       <w:color w:val="993366"/>
     </w:rPr>
@@ -5172,7 +5220,7 @@
   <w:style w:type="character" w:customStyle="1" w:styleId="X-AuthorIndian">
     <w:name w:val="X-Author Indian"/>
     <w:basedOn w:val="X-AuthorGeneric"/>
-    <w:rsid w:val="00E32274"/>
+    <w:rsid w:val="00631DE8"/>
     <w:rPr>
       <w:color w:val="993366"/>
     </w:rPr>
@@ -5181,9 +5229,8 @@
     <w:name w:val="X-Mantra"/>
     <w:basedOn w:val="Roottext"/>
     <w:uiPriority w:val="1"/>
-    <w:rsid w:val="00015DEC"/>
-    <w:rPr>
-      <w:b/>
+    <w:rsid w:val="00631DE8"/>
+    <w:rPr>
       <w:color w:val="222ED0"/>
       <w:u w:val="none"/>
     </w:rPr>
@@ -5192,14 +5239,14 @@
     <w:name w:val="X-Name Buddhist  Deity"/>
     <w:aliases w:val="x_3"/>
     <w:basedOn w:val="DefaultParagraphFont"/>
-    <w:rsid w:val="004B5F9B"/>
-    <w:rPr>
-      <w:color w:val="F4B083" w:themeColor="accent2" w:themeTint="99"/>
+    <w:rsid w:val="00631DE8"/>
+    <w:rPr>
+      <w:color w:val="0000FF"/>
     </w:rPr>
   </w:style>
   <w:style w:type="character" w:customStyle="1" w:styleId="X-NameBuddhistDeityCollective">
     <w:name w:val="X-Name Buddhist Deity Collective"/>
-    <w:rsid w:val="00133752"/>
+    <w:rsid w:val="00631DE8"/>
     <w:rPr>
       <w:color w:val="0000FF"/>
       <w:u w:val="single"/>
@@ -5207,7 +5254,7 @@
   </w:style>
   <w:style w:type="character" w:customStyle="1" w:styleId="X-NameOrganization">
     <w:name w:val="X-Name Organization"/>
-    <w:rsid w:val="00015DEC"/>
+    <w:rsid w:val="00631DE8"/>
     <w:rPr>
       <w:color w:val="0000FF"/>
     </w:rPr>
@@ -5215,7 +5262,7 @@
   <w:style w:type="character" w:customStyle="1" w:styleId="X-NameClan">
     <w:name w:val="X-Name Clan"/>
     <w:basedOn w:val="X-NameOrganization"/>
-    <w:rsid w:val="00015DEC"/>
+    <w:rsid w:val="00631DE8"/>
     <w:rPr>
       <w:color w:val="0000FF"/>
     </w:rPr>
@@ -5223,7 +5270,7 @@
   <w:style w:type="character" w:customStyle="1" w:styleId="X-NameEthnicity">
     <w:name w:val="X-Name Ethnicity"/>
     <w:basedOn w:val="X-NameOrganization"/>
-    <w:rsid w:val="00015DEC"/>
+    <w:rsid w:val="00631DE8"/>
     <w:rPr>
       <w:color w:val="0000FF"/>
     </w:rPr>
@@ -5231,7 +5278,7 @@
   <w:style w:type="character" w:customStyle="1" w:styleId="X-NameFestival">
     <w:name w:val="X-Name Festival"/>
     <w:basedOn w:val="DefaultParagraphFont"/>
-    <w:rsid w:val="00015DEC"/>
+    <w:rsid w:val="00631DE8"/>
     <w:rPr>
       <w:color w:val="00FF00"/>
       <w:lang w:val="is-IS"/>
@@ -5240,7 +5287,7 @@
   <w:style w:type="character" w:customStyle="1" w:styleId="X-NameLineage">
     <w:name w:val="X-Name Lineage"/>
     <w:basedOn w:val="X-NameOrganization"/>
-    <w:rsid w:val="00015DEC"/>
+    <w:rsid w:val="00631DE8"/>
     <w:rPr>
       <w:color w:val="0000FF"/>
     </w:rPr>
@@ -5248,14 +5295,14 @@
   <w:style w:type="character" w:customStyle="1" w:styleId="X-NameMonastery">
     <w:name w:val="X-Name Monastery"/>
     <w:basedOn w:val="X-NameOrganization"/>
-    <w:rsid w:val="00015DEC"/>
+    <w:rsid w:val="00631DE8"/>
     <w:rPr>
       <w:color w:val="0000FF"/>
     </w:rPr>
   </w:style>
   <w:style w:type="character" w:customStyle="1" w:styleId="X-SpeakerUnknown">
     <w:name w:val="X-Speaker Unknown"/>
-    <w:rsid w:val="00015DEC"/>
+    <w:rsid w:val="00631DE8"/>
     <w:rPr>
       <w:b/>
       <w:i/>
@@ -5265,7 +5312,7 @@
   <w:style w:type="character" w:customStyle="1" w:styleId="X-TermChinese">
     <w:name w:val="X-Term Chinese"/>
     <w:basedOn w:val="DefaultParagraphFont"/>
-    <w:rsid w:val="00015DEC"/>
+    <w:rsid w:val="00631DE8"/>
     <w:rPr>
       <w:color w:val="FF00FF"/>
     </w:rPr>
@@ -5273,7 +5320,7 @@
   <w:style w:type="character" w:customStyle="1" w:styleId="X-TermEnglish">
     <w:name w:val="X-Term English"/>
     <w:basedOn w:val="DefaultParagraphFont"/>
-    <w:rsid w:val="00015DEC"/>
+    <w:rsid w:val="00631DE8"/>
     <w:rPr>
       <w:color w:val="FF00FF"/>
     </w:rPr>
@@ -5281,7 +5328,7 @@
   <w:style w:type="character" w:customStyle="1" w:styleId="X-TermMongolian">
     <w:name w:val="X-Term Mongolian"/>
     <w:basedOn w:val="DefaultParagraphFont"/>
-    <w:rsid w:val="00015DEC"/>
+    <w:rsid w:val="00631DE8"/>
     <w:rPr>
       <w:color w:val="FF00FF"/>
       <w:lang w:val="is-IS"/>
@@ -5290,7 +5337,7 @@
   <w:style w:type="character" w:customStyle="1" w:styleId="X-TermPali">
     <w:name w:val="X-Term Pali"/>
     <w:basedOn w:val="DefaultParagraphFont"/>
-    <w:rsid w:val="00015DEC"/>
+    <w:rsid w:val="00631DE8"/>
     <w:rPr>
       <w:color w:val="FF00FF"/>
       <w:lang w:val="is-IS"/>
@@ -5299,7 +5346,7 @@
   <w:style w:type="character" w:customStyle="1" w:styleId="X-TermSanskrit">
     <w:name w:val="X-Term Sanskrit"/>
     <w:basedOn w:val="DefaultParagraphFont"/>
-    <w:rsid w:val="00015DEC"/>
+    <w:rsid w:val="00631DE8"/>
     <w:rPr>
       <w:color w:val="FF00FF"/>
       <w:lang w:val="is-IS"/>
@@ -5309,7 +5356,7 @@
     <w:name w:val="X-Term Technical"/>
     <w:basedOn w:val="SpeechInline"/>
     <w:uiPriority w:val="1"/>
-    <w:rsid w:val="00015DEC"/>
+    <w:rsid w:val="00631DE8"/>
     <w:rPr>
       <w:rFonts w:ascii="Times New Roman" w:eastAsia="Jomolhari-ID" w:hAnsi="Times New Roman" w:cs="Jomolhari-ID"/>
       <w:color w:val="4472C4" w:themeColor="accent1"/>
@@ -5320,7 +5367,7 @@
   <w:style w:type="character" w:customStyle="1" w:styleId="X-TermTibetan">
     <w:name w:val="X-Term Tibetan"/>
     <w:basedOn w:val="DefaultParagraphFont"/>
-    <w:rsid w:val="00015DEC"/>
+    <w:rsid w:val="00631DE8"/>
     <w:rPr>
       <w:rFonts w:ascii="Times New Roman" w:hAnsi="Times New Roman" w:cs="Jomolhari-ID"/>
       <w:color w:val="FF00FF"/>
@@ -5332,7 +5379,7 @@
   <w:style w:type="character" w:customStyle="1" w:styleId="X-TextGroup">
     <w:name w:val="X-Text Group"/>
     <w:basedOn w:val="DefaultParagraphFont"/>
-    <w:rsid w:val="00015DEC"/>
+    <w:rsid w:val="00631DE8"/>
     <w:rPr>
       <w:rFonts w:ascii="Times New Roman" w:hAnsi="Times New Roman" w:cs="Jomolhari-ID"/>
       <w:i/>
@@ -5349,7 +5396,7 @@
     <w:link w:val="OutlineChar"/>
     <w:autoRedefine/>
     <w:qFormat/>
-    <w:rsid w:val="005A4FED"/>
+    <w:rsid w:val="00631DE8"/>
     <w:pPr>
       <w:widowControl w:val="0"/>
       <w:shd w:val="clear" w:color="auto" w:fill="FFFF00"/>
@@ -5370,13 +5417,12 @@
     <w:aliases w:val="o Char"/>
     <w:basedOn w:val="Heading4Char"/>
     <w:link w:val="Outline"/>
-    <w:rsid w:val="005A4FED"/>
-    <w:rPr>
-      <w:rFonts w:ascii="Times New Roman" w:eastAsia="Arial Unicode MS" w:hAnsi="Times New Roman" w:cs="Jomolhari-ID"/>
+    <w:rsid w:val="00631DE8"/>
+    <w:rPr>
+      <w:rFonts w:eastAsia="Arial Unicode MS"/>
       <w:b/>
       <w:smallCaps/>
       <w:shd w:val="clear" w:color="auto" w:fill="FFFF00"/>
-      <w:lang w:bidi="hi-IN"/>
     </w:rPr>
   </w:style>
   <w:style w:type="character" w:customStyle="1" w:styleId="Abbreviation">
@@ -5385,7 +5431,7 @@
     <w:basedOn w:val="DefaultParagraphFont"/>
     <w:uiPriority w:val="1"/>
     <w:qFormat/>
-    <w:rsid w:val="007B4E21"/>
+    <w:rsid w:val="00631DE8"/>
     <w:rPr>
       <w:rFonts w:ascii="Times New Roman" w:hAnsi="Times New Roman" w:cs="Jomolhari-ID"/>
       <w:sz w:val="24"/>
@@ -5399,9 +5445,6 @@
     <w:next w:val="SpeechParagraph"/>
     <w:qFormat/>
     <w:rsid w:val="00FF05FF"/>
-    <w:pPr>
-      <w:ind w:firstLine="0"/>
-    </w:pPr>
   </w:style>
   <w:style w:type="paragraph" w:customStyle="1" w:styleId="SpeechParagraphNestedContinued">
     <w:name w:val="Speech Paragraph Nested Continued"/>
@@ -5431,7 +5474,7 @@
     <w:link w:val="SubtitleChar"/>
     <w:uiPriority w:val="11"/>
     <w:qFormat/>
-    <w:rsid w:val="00DC62AB"/>
+    <w:rsid w:val="00DC229E"/>
     <w:pPr>
       <w:keepNext/>
       <w:keepLines/>

</xml_diff>